<commit_message>
algo mas del paper
</commit_message>
<xml_diff>
--- a/paper/Un problema critpoaritmético.docx
+++ b/paper/Un problema critpoaritmético.docx
@@ -9,14 +9,26 @@
           <w:lang w:val="es-AR"/>
         </w:rPr>
       </w:pPr>
-      <w:bookmarkStart w:id="0" w:name="_GoBack"/>
-      <w:bookmarkEnd w:id="0"/>
-      <w:r>
-        <w:rPr>
-          <w:lang w:val="es-AR"/>
-        </w:rPr>
-        <w:t>Un problema critpoaritmético</w:t>
-      </w:r>
+      <w:r>
+        <w:rPr>
+          <w:lang w:val="es-AR"/>
+        </w:rPr>
+        <w:t>Resolviendo un problema cripto</w:t>
+      </w:r>
+      <w:r>
+        <w:rPr>
+          <w:lang w:val="es-AR"/>
+        </w:rPr>
+        <w:t xml:space="preserve">aritmético con la aplicación de algoritmo </w:t>
+      </w:r>
+      <w:proofErr w:type="spellStart"/>
+      <w:r>
+        <w:rPr>
+          <w:lang w:val="es-AR"/>
+        </w:rPr>
+        <w:t>firefly</w:t>
+      </w:r>
+      <w:proofErr w:type="spellEnd"/>
     </w:p>
     <w:p>
       <w:pPr>
@@ -25,9 +37,493 @@
           <w:lang w:val="es-AR"/>
         </w:rPr>
       </w:pPr>
+      <w:r>
+        <w:rPr>
+          <w:lang w:val="es-AR"/>
+        </w:rPr>
+        <w:t>María</w:t>
+      </w:r>
+      <w:r>
+        <w:rPr>
+          <w:lang w:val="es-AR"/>
+        </w:rPr>
+        <w:t xml:space="preserve"> Laura Acuña, Marcelo Espinoza, Cecilia </w:t>
+      </w:r>
+      <w:r>
+        <w:rPr>
+          <w:lang w:val="es-AR"/>
+        </w:rPr>
+        <w:t>María</w:t>
+      </w:r>
+      <w:r>
+        <w:rPr>
+          <w:lang w:val="es-AR"/>
+        </w:rPr>
+        <w:t xml:space="preserve"> Luciana </w:t>
+      </w:r>
+      <w:r>
+        <w:rPr>
+          <w:lang w:val="es-AR"/>
+        </w:rPr>
+        <w:t>Gómez</w:t>
+      </w:r>
+    </w:p>
+    <w:p>
+      <w:pPr>
+        <w:pStyle w:val="address"/>
+        <w:rPr>
+          <w:lang w:val="es-AR"/>
+        </w:rPr>
+      </w:pPr>
+      <w:r>
+        <w:rPr>
+          <w:lang w:val="es-AR"/>
+        </w:rPr>
+        <w:t xml:space="preserve">Alumnos de 5to año de la carrera ingeniería en sistemas de información, Facultad Regional </w:t>
+      </w:r>
+      <w:r>
+        <w:rPr>
+          <w:lang w:val="es-AR"/>
+        </w:rPr>
+        <w:t>Resistencia</w:t>
+      </w:r>
+      <w:r>
+        <w:rPr>
+          <w:lang w:val="es-AR"/>
+        </w:rPr>
+        <w:t xml:space="preserve">, Universidad </w:t>
+      </w:r>
+      <w:r>
+        <w:rPr>
+          <w:lang w:val="es-AR"/>
+        </w:rPr>
+        <w:t>Tecnológica</w:t>
+      </w:r>
+      <w:r>
+        <w:rPr>
+          <w:lang w:val="es-AR"/>
+        </w:rPr>
+        <w:t xml:space="preserve"> Nacional – </w:t>
+      </w:r>
+      <w:proofErr w:type="spellStart"/>
+      <w:r>
+        <w:rPr>
+          <w:lang w:val="es-AR"/>
+        </w:rPr>
+        <w:t>French</w:t>
+      </w:r>
+      <w:proofErr w:type="spellEnd"/>
+      <w:r>
+        <w:rPr>
+          <w:lang w:val="es-AR"/>
+        </w:rPr>
+        <w:t xml:space="preserve"> 414 – Resistencia, Chaco, Argentina. CP 3500.</w:t>
+      </w:r>
+    </w:p>
+    <w:p>
+      <w:pPr>
+        <w:pStyle w:val="address"/>
+        <w:rPr>
+          <w:rStyle w:val="e-mail"/>
+          <w:lang w:val="es-AR"/>
+        </w:rPr>
+      </w:pPr>
+      <w:r>
+        <w:rPr>
+          <w:rStyle w:val="e-mail"/>
+          <w:lang w:val="es-AR"/>
+        </w:rPr>
+        <w:t xml:space="preserve">{Marilau_ml, marceloespinoza00, </w:t>
+      </w:r>
+      <w:hyperlink r:id="rId8" w:history="1">
+        <w:r>
+          <w:rPr>
+            <w:rStyle w:val="Hipervnculo"/>
+            <w:rFonts w:ascii="Courier" w:hAnsi="Courier"/>
+            <w:noProof/>
+            <w:lang w:val="es-AR"/>
+          </w:rPr>
+          <w:t>Cecilia.mlgz}@gmail.com</w:t>
+        </w:r>
+      </w:hyperlink>
+    </w:p>
+    <w:p>
+      <w:pPr>
+        <w:pStyle w:val="abstract"/>
+        <w:spacing w:after="0"/>
+        <w:ind w:firstLine="0"/>
+        <w:rPr>
+          <w:lang w:val="es-AR"/>
+        </w:rPr>
+      </w:pPr>
+      <w:proofErr w:type="spellStart"/>
+      <w:r>
+        <w:rPr>
+          <w:b/>
+          <w:lang w:val="es-AR"/>
+        </w:rPr>
+        <w:t>Abstract</w:t>
+      </w:r>
+      <w:proofErr w:type="spellEnd"/>
+      <w:r>
+        <w:rPr>
+          <w:b/>
+          <w:lang w:val="es-AR"/>
+        </w:rPr>
+        <w:t>.</w:t>
+      </w:r>
+      <w:r>
+        <w:rPr>
+          <w:lang w:val="es-AR"/>
+        </w:rPr>
+        <w:t xml:space="preserve"> </w:t>
+      </w:r>
+      <w:r>
+        <w:rPr>
+          <w:lang w:val="es-AR"/>
+        </w:rPr>
+        <w:t xml:space="preserve">En el siguiente </w:t>
+      </w:r>
+      <w:proofErr w:type="spellStart"/>
+      <w:r>
+        <w:rPr>
+          <w:lang w:val="es-AR"/>
+        </w:rPr>
+        <w:t>paper</w:t>
+      </w:r>
+      <w:proofErr w:type="spellEnd"/>
+      <w:r>
+        <w:rPr>
+          <w:lang w:val="es-AR"/>
+        </w:rPr>
+        <w:t xml:space="preserve"> se demuestra una forma de resolver un probl</w:t>
+      </w:r>
+      <w:r>
+        <w:rPr>
+          <w:lang w:val="es-AR"/>
+        </w:rPr>
+        <w:t>e</w:t>
+      </w:r>
+      <w:r>
+        <w:rPr>
+          <w:lang w:val="es-AR"/>
+        </w:rPr>
+        <w:t xml:space="preserve">ma </w:t>
+      </w:r>
+      <w:r>
+        <w:rPr>
+          <w:lang w:val="es-AR"/>
+        </w:rPr>
+        <w:t>criptoaritmeticos</w:t>
+      </w:r>
+      <w:r>
+        <w:rPr>
+          <w:lang w:val="es-AR"/>
+        </w:rPr>
+        <w:t xml:space="preserve"> de suma o restas, utilizando para ello algoritmo de enja</w:t>
+      </w:r>
+      <w:r>
+        <w:rPr>
+          <w:lang w:val="es-AR"/>
+        </w:rPr>
+        <w:t>m</w:t>
+      </w:r>
+      <w:r>
+        <w:rPr>
+          <w:lang w:val="es-AR"/>
+        </w:rPr>
+        <w:t xml:space="preserve">bre, </w:t>
+      </w:r>
+      <w:r>
+        <w:rPr>
+          <w:lang w:val="es-AR"/>
+        </w:rPr>
+        <w:t>específicamente</w:t>
+      </w:r>
+      <w:r>
+        <w:rPr>
+          <w:lang w:val="es-AR"/>
+        </w:rPr>
+        <w:t xml:space="preserve"> el algoritmo </w:t>
+      </w:r>
+      <w:proofErr w:type="spellStart"/>
+      <w:r>
+        <w:rPr>
+          <w:lang w:val="es-AR"/>
+        </w:rPr>
+        <w:t>firefly</w:t>
+      </w:r>
+      <w:proofErr w:type="spellEnd"/>
+      <w:r>
+        <w:rPr>
+          <w:lang w:val="es-AR"/>
+        </w:rPr>
+        <w:t xml:space="preserve"> </w:t>
+      </w:r>
+      <w:r>
+        <w:rPr>
+          <w:lang w:val="es-AR"/>
+        </w:rPr>
+        <w:t>desarrollado por [1], tal algoritmo fue adaptado para que se ajuste al problema planteado</w:t>
+      </w:r>
+      <w:r>
+        <w:rPr>
+          <w:lang w:val="es-AR"/>
+        </w:rPr>
+        <w:t>.</w:t>
+      </w:r>
+    </w:p>
+    <w:p>
+      <w:pPr>
+        <w:pStyle w:val="keywords"/>
+        <w:rPr>
+          <w:lang w:val="es-AR"/>
+        </w:rPr>
+      </w:pPr>
+      <w:proofErr w:type="spellStart"/>
+      <w:r>
+        <w:rPr>
+          <w:b/>
+          <w:lang w:val="es-AR"/>
+        </w:rPr>
+        <w:t>Keywords</w:t>
+      </w:r>
+      <w:proofErr w:type="spellEnd"/>
+      <w:r>
+        <w:rPr>
+          <w:b/>
+          <w:lang w:val="es-AR"/>
+        </w:rPr>
+        <w:t>:</w:t>
+      </w:r>
+      <w:r>
+        <w:rPr>
+          <w:lang w:val="es-AR"/>
+        </w:rPr>
+        <w:t xml:space="preserve"> </w:t>
+      </w:r>
+      <w:r>
+        <w:rPr>
+          <w:lang w:val="es-AR"/>
+        </w:rPr>
+        <w:t>Algoritmos genéticos, criptoarim</w:t>
+      </w:r>
+      <w:r>
+        <w:rPr>
+          <w:lang w:val="es-AR"/>
+        </w:rPr>
+        <w:t>é</w:t>
+      </w:r>
+      <w:r>
+        <w:rPr>
+          <w:lang w:val="es-AR"/>
+        </w:rPr>
+        <w:t>tica, algoritmos de enjambre</w:t>
+      </w:r>
+      <w:r>
+        <w:rPr>
+          <w:lang w:val="es-AR"/>
+        </w:rPr>
+        <w:t xml:space="preserve">, </w:t>
+      </w:r>
+      <w:proofErr w:type="spellStart"/>
+      <w:r>
+        <w:rPr>
+          <w:lang w:val="es-AR"/>
+        </w:rPr>
+        <w:t>f</w:t>
+      </w:r>
+      <w:r>
+        <w:rPr>
+          <w:lang w:val="es-AR"/>
+        </w:rPr>
+        <w:t>i</w:t>
+      </w:r>
+      <w:r>
+        <w:rPr>
+          <w:lang w:val="es-AR"/>
+        </w:rPr>
+        <w:t>refly</w:t>
+      </w:r>
+      <w:proofErr w:type="spellEnd"/>
+      <w:r>
+        <w:rPr>
+          <w:lang w:val="es-AR"/>
+        </w:rPr>
+        <w:t>, inteligencia artificial</w:t>
+      </w:r>
+    </w:p>
+    <w:p>
+      <w:pPr>
+        <w:pStyle w:val="heading1"/>
+        <w:rPr>
+          <w:lang w:val="es-AR"/>
+        </w:rPr>
+      </w:pPr>
+      <w:r>
+        <w:rPr>
+          <w:lang w:val="es-AR"/>
+        </w:rPr>
+        <w:t>Introducción</w:t>
+      </w:r>
+    </w:p>
+    <w:p>
+      <w:pPr>
+        <w:rPr>
+          <w:lang w:val="es-AR"/>
+        </w:rPr>
+      </w:pPr>
+      <w:r>
+        <w:rPr>
+          <w:lang w:val="es-AR"/>
+        </w:rPr>
+        <w:t>Los problemas criptoaritmeticos son puzles donde las letras son reemplazadas por número, son problemas de restricciones [2]</w:t>
+      </w:r>
+      <w:r>
+        <w:rPr>
+          <w:lang w:val="es-AR"/>
+        </w:rPr>
+        <w:t>, que si se intenta resolver manualmente genera un gran espacio de búsqueda, dificultando así la generación de la solución.</w:t>
+      </w:r>
+      <w:r>
+        <w:rPr>
+          <w:lang w:val="es-AR"/>
+        </w:rPr>
+        <w:t xml:space="preserve"> En [2] se plantea una solución utilizando algoritmos genéticos, en [3] se plantea otro tipo de solución </w:t>
+      </w:r>
+      <w:r>
+        <w:rPr>
+          <w:lang w:val="es-AR"/>
+        </w:rPr>
+        <w:t>utilizando</w:t>
+      </w:r>
+      <w:r>
+        <w:rPr>
+          <w:lang w:val="es-AR"/>
+        </w:rPr>
+        <w:t xml:space="preserve"> algoritmos genéticos y se demuestra la mejora en </w:t>
+      </w:r>
+      <w:r>
+        <w:rPr>
+          <w:lang w:val="es-AR"/>
+        </w:rPr>
+        <w:t>performance</w:t>
+      </w:r>
+      <w:r>
+        <w:rPr>
+          <w:lang w:val="es-AR"/>
+        </w:rPr>
+        <w:t xml:space="preserve"> respecto a la búsqueda </w:t>
+      </w:r>
+      <w:r>
+        <w:rPr>
+          <w:lang w:val="es-AR"/>
+        </w:rPr>
+        <w:t>heurística</w:t>
+      </w:r>
+      <w:r>
+        <w:rPr>
+          <w:lang w:val="es-AR"/>
+        </w:rPr>
+        <w:t xml:space="preserve"> Por tales motivos se plantea una solución impleme</w:t>
+      </w:r>
+      <w:r>
+        <w:rPr>
+          <w:lang w:val="es-AR"/>
+        </w:rPr>
+        <w:t>n</w:t>
+      </w:r>
+      <w:r>
+        <w:rPr>
+          <w:lang w:val="es-AR"/>
+        </w:rPr>
+        <w:t>tando, con algunas adaptaciones el algoritmo planteado por [1], redefiniendo una función distancia y la función acercamiento.</w:t>
+      </w:r>
+    </w:p>
+    <w:p>
+      <w:pPr>
+        <w:pStyle w:val="heading1"/>
+        <w:rPr>
+          <w:lang w:val="es-AR"/>
+        </w:rPr>
+      </w:pPr>
+      <w:r>
+        <w:rPr>
+          <w:lang w:val="es-AR"/>
+        </w:rPr>
+        <w:t>Marco teórico</w:t>
+      </w:r>
+    </w:p>
+    <w:p>
+      <w:pPr>
+        <w:pStyle w:val="heading1"/>
+        <w:rPr>
+          <w:lang w:val="es-AR"/>
+        </w:rPr>
+      </w:pPr>
+      <w:r>
+        <w:rPr>
+          <w:lang w:val="es-AR"/>
+        </w:rPr>
+        <w:t>Referencias</w:t>
+      </w:r>
+    </w:p>
+    <w:p>
+      <w:pPr>
+        <w:pStyle w:val="referenceitem"/>
+        <w:rPr>
+          <w:rStyle w:val="tl8wme"/>
+        </w:rPr>
+      </w:pPr>
+      <w:r>
+        <w:rPr>
+          <w:rStyle w:val="tl8wme"/>
+        </w:rPr>
+        <w:t>X.-S. Yang, Firefly algorithms for multimodal optimization, in: Stochastic Algorithms: Foundations and Applications, SAGA 2009, Lecture Notes in Computer Sciences, Vol. 5792, pp. 169-178 (2009</w:t>
+      </w:r>
+    </w:p>
+    <w:p>
+      <w:pPr>
+        <w:pStyle w:val="referenceitem"/>
+        <w:rPr>
+          <w:lang w:val="es-AR"/>
+        </w:rPr>
+      </w:pPr>
+      <w:r>
+        <w:rPr>
+          <w:lang w:val="es-AR" w:eastAsia="es-AR"/>
+        </w:rPr>
+        <w:t>43 JAIIO - EST 2014 - ISSN: 1850-2946 17º Concurso de Trabajos Estudiantiles</w:t>
+      </w:r>
+      <w:r>
+        <w:rPr>
+          <w:lang w:val="es-AR" w:eastAsia="es-AR"/>
+        </w:rPr>
+        <w:t>.</w:t>
+      </w:r>
+    </w:p>
+    <w:p>
+      <w:pPr>
+        <w:pStyle w:val="referenceitem"/>
+        <w:ind w:left="340" w:hanging="113"/>
+      </w:pPr>
+      <w:r>
+        <w:t xml:space="preserve">Evolutionary Algorithm to Solve </w:t>
+      </w:r>
+      <w:proofErr w:type="spellStart"/>
+      <w:r>
+        <w:t>Cryptarithmetic</w:t>
+      </w:r>
+      <w:proofErr w:type="spellEnd"/>
+      <w:r>
+        <w:t xml:space="preserve"> Problem</w:t>
+      </w:r>
+      <w:r>
+        <w:t xml:space="preserve"> TRANSACTIONS ON ENGINEERING, COMPUTING AND TECHNOLOGY V1 DECEMBER 2004 ISSN 1305-5313An ENFORMATIKA V1 2004 ISSN 1305-5313 © 2004 WORLD ENFORMATIKA SOCIETY</w:t>
+      </w:r>
     </w:p>
     <w:sectPr>
-      <w:footerReference w:type="first" r:id="rId8"/>
+      <w:footerReference w:type="first" r:id="rId9"/>
       <w:pgSz w:w="11906" w:h="16838" w:code="9"/>
       <w:pgMar w:top="2948" w:right="2494" w:bottom="2948" w:left="2494" w:header="2381" w:footer="2324" w:gutter="0"/>
       <w:cols w:space="708"/>
@@ -1191,7 +1687,7 @@
   <w:abstractNum w:abstractNumId="16">
     <w:nsid w:val="7D9521C8"/>
     <w:multiLevelType w:val="multilevel"/>
-    <w:tmpl w:val="F35CB8F2"/>
+    <w:tmpl w:val="36F0EBB0"/>
     <w:styleLink w:val="referencelist"/>
     <w:lvl w:ilvl="0">
       <w:start w:val="1"/>
@@ -1216,9 +1712,9 @@
       <w:lvlJc w:val="left"/>
       <w:pPr>
         <w:tabs>
-          <w:tab w:val="num" w:pos="1896"/>
-        </w:tabs>
-        <w:ind w:left="1896" w:hanging="360"/>
+          <w:tab w:val="num" w:pos="2580"/>
+        </w:tabs>
+        <w:ind w:left="2580" w:hanging="360"/>
       </w:pPr>
       <w:rPr>
         <w:rFonts w:hint="default"/>
@@ -1231,9 +1727,9 @@
       <w:lvlJc w:val="right"/>
       <w:pPr>
         <w:tabs>
-          <w:tab w:val="num" w:pos="2616"/>
-        </w:tabs>
-        <w:ind w:left="2616" w:hanging="180"/>
+          <w:tab w:val="num" w:pos="3300"/>
+        </w:tabs>
+        <w:ind w:left="3300" w:hanging="180"/>
       </w:pPr>
       <w:rPr>
         <w:rFonts w:hint="default"/>
@@ -1246,9 +1742,9 @@
       <w:lvlJc w:val="left"/>
       <w:pPr>
         <w:tabs>
-          <w:tab w:val="num" w:pos="3336"/>
-        </w:tabs>
-        <w:ind w:left="3336" w:hanging="360"/>
+          <w:tab w:val="num" w:pos="4020"/>
+        </w:tabs>
+        <w:ind w:left="4020" w:hanging="360"/>
       </w:pPr>
       <w:rPr>
         <w:rFonts w:hint="default"/>
@@ -1261,9 +1757,9 @@
       <w:lvlJc w:val="left"/>
       <w:pPr>
         <w:tabs>
-          <w:tab w:val="num" w:pos="4056"/>
-        </w:tabs>
-        <w:ind w:left="4056" w:hanging="360"/>
+          <w:tab w:val="num" w:pos="4740"/>
+        </w:tabs>
+        <w:ind w:left="4740" w:hanging="360"/>
       </w:pPr>
       <w:rPr>
         <w:rFonts w:hint="default"/>
@@ -1276,9 +1772,9 @@
       <w:lvlJc w:val="right"/>
       <w:pPr>
         <w:tabs>
-          <w:tab w:val="num" w:pos="4776"/>
-        </w:tabs>
-        <w:ind w:left="4776" w:hanging="180"/>
+          <w:tab w:val="num" w:pos="5460"/>
+        </w:tabs>
+        <w:ind w:left="5460" w:hanging="180"/>
       </w:pPr>
       <w:rPr>
         <w:rFonts w:hint="default"/>
@@ -1291,9 +1787,9 @@
       <w:lvlJc w:val="left"/>
       <w:pPr>
         <w:tabs>
-          <w:tab w:val="num" w:pos="5496"/>
-        </w:tabs>
-        <w:ind w:left="5496" w:hanging="360"/>
+          <w:tab w:val="num" w:pos="6180"/>
+        </w:tabs>
+        <w:ind w:left="6180" w:hanging="360"/>
       </w:pPr>
       <w:rPr>
         <w:rFonts w:hint="default"/>
@@ -1306,9 +1802,9 @@
       <w:lvlJc w:val="left"/>
       <w:pPr>
         <w:tabs>
-          <w:tab w:val="num" w:pos="6216"/>
-        </w:tabs>
-        <w:ind w:left="6216" w:hanging="360"/>
+          <w:tab w:val="num" w:pos="6900"/>
+        </w:tabs>
+        <w:ind w:left="6900" w:hanging="360"/>
       </w:pPr>
       <w:rPr>
         <w:rFonts w:hint="default"/>
@@ -1321,9 +1817,9 @@
       <w:lvlJc w:val="right"/>
       <w:pPr>
         <w:tabs>
-          <w:tab w:val="num" w:pos="6936"/>
-        </w:tabs>
-        <w:ind w:left="6936" w:hanging="180"/>
+          <w:tab w:val="num" w:pos="7620"/>
+        </w:tabs>
+        <w:ind w:left="7620" w:hanging="180"/>
       </w:pPr>
       <w:rPr>
         <w:rFonts w:hint="default"/>
@@ -2097,7 +2593,7 @@
   <w:style w:type="paragraph" w:customStyle="1" w:styleId="referenceitem">
     <w:name w:val="referenceitem"/>
     <w:basedOn w:val="Normal"/>
-    <w:rsid w:val="00B4592B"/>
+    <w:rsid w:val="00EA32D6"/>
     <w:pPr>
       <w:numPr>
         <w:numId w:val="10"/>
@@ -2387,6 +2883,11 @@
     <w:rPr>
       <w:sz w:val="16"/>
     </w:rPr>
+  </w:style>
+  <w:style w:type="character" w:customStyle="1" w:styleId="tl8wme">
+    <w:name w:val="tl8wme"/>
+    <w:basedOn w:val="Fuentedeprrafopredeter"/>
+    <w:rsid w:val="00A06EF9"/>
   </w:style>
 </w:styles>
 </file>
@@ -2679,7 +3180,7 @@
 </file>
 
 <file path=customXml/itemProps1.xml><?xml version="1.0" encoding="utf-8"?>
-<ds:datastoreItem xmlns:ds="http://schemas.openxmlformats.org/officeDocument/2006/customXml" ds:itemID="{1E12C357-6561-45D8-8A7A-A28AD4041FBC}">
+<ds:datastoreItem xmlns:ds="http://schemas.openxmlformats.org/officeDocument/2006/customXml" ds:itemID="{C4D79047-D8FE-4328-9550-23E95B686B16}">
   <ds:schemaRefs>
     <ds:schemaRef ds:uri="http://schemas.openxmlformats.org/officeDocument/2006/bibliography"/>
   </ds:schemaRefs>

</xml_diff>

<commit_message>
otras cosas y algo mas de paper
</commit_message>
<xml_diff>
--- a/paper/Un problema critpoaritmético.docx
+++ b/paper/Un problema critpoaritmético.docx
@@ -19,16 +19,11 @@
         <w:rPr>
           <w:lang w:val="es-AR"/>
         </w:rPr>
-        <w:t xml:space="preserve">aritmético con la aplicación de algoritmo </w:t>
-      </w:r>
-      <w:proofErr w:type="spellStart"/>
-      <w:r>
-        <w:rPr>
-          <w:lang w:val="es-AR"/>
-        </w:rPr>
+        <w:t xml:space="preserve">aritmético con algoritmo </w:t>
+      </w:r>
+      <w:r>
         <w:t>firefly</w:t>
       </w:r>
-      <w:proofErr w:type="spellEnd"/>
     </w:p>
     <w:p>
       <w:pPr>
@@ -105,14 +100,9 @@
         </w:rPr>
         <w:t xml:space="preserve"> Nacional – </w:t>
       </w:r>
-      <w:proofErr w:type="spellStart"/>
-      <w:r>
-        <w:rPr>
-          <w:lang w:val="es-AR"/>
-        </w:rPr>
+      <w:r>
         <w:t>French</w:t>
       </w:r>
-      <w:proofErr w:type="spellEnd"/>
       <w:r>
         <w:rPr>
           <w:lang w:val="es-AR"/>
@@ -156,15 +146,12 @@
           <w:lang w:val="es-AR"/>
         </w:rPr>
       </w:pPr>
-      <w:proofErr w:type="spellStart"/>
       <w:r>
         <w:rPr>
           <w:b/>
-          <w:lang w:val="es-AR"/>
         </w:rPr>
         <w:t>Abstract</w:t>
       </w:r>
-      <w:proofErr w:type="spellEnd"/>
       <w:r>
         <w:rPr>
           <w:b/>
@@ -184,14 +171,9 @@
         </w:rPr>
         <w:t xml:space="preserve">En el siguiente </w:t>
       </w:r>
-      <w:proofErr w:type="spellStart"/>
-      <w:r>
-        <w:rPr>
-          <w:lang w:val="es-AR"/>
-        </w:rPr>
+      <w:r>
         <w:t>paper</w:t>
       </w:r>
-      <w:proofErr w:type="spellEnd"/>
       <w:r>
         <w:rPr>
           <w:lang w:val="es-AR"/>
@@ -246,14 +228,9 @@
         </w:rPr>
         <w:t xml:space="preserve"> el algoritmo </w:t>
       </w:r>
-      <w:proofErr w:type="spellStart"/>
-      <w:r>
-        <w:rPr>
-          <w:lang w:val="es-AR"/>
-        </w:rPr>
+      <w:r>
         <w:t>firefly</w:t>
       </w:r>
-      <w:proofErr w:type="spellEnd"/>
       <w:r>
         <w:rPr>
           <w:lang w:val="es-AR"/>
@@ -280,15 +257,12 @@
           <w:lang w:val="es-AR"/>
         </w:rPr>
       </w:pPr>
-      <w:proofErr w:type="spellStart"/>
       <w:r>
         <w:rPr>
           <w:b/>
-          <w:lang w:val="es-AR"/>
         </w:rPr>
         <w:t>Keywords</w:t>
       </w:r>
-      <w:proofErr w:type="spellEnd"/>
       <w:r>
         <w:rPr>
           <w:b/>
@@ -389,7 +363,31 @@
         <w:rPr>
           <w:lang w:val="es-AR"/>
         </w:rPr>
-        <w:t xml:space="preserve"> En [2] se plantea una solución utilizando algoritmos genéticos, en [3] se plantea otro tipo de solución </w:t>
+        <w:t xml:space="preserve"> En [2] se plantea una solución utilizando algoritmos genéticos</w:t>
+      </w:r>
+      <w:r>
+        <w:rPr>
+          <w:lang w:val="es-AR"/>
+        </w:rPr>
+        <w:t xml:space="preserve"> con operaciones de cruza y mutación</w:t>
+      </w:r>
+      <w:r>
+        <w:rPr>
+          <w:lang w:val="es-AR"/>
+        </w:rPr>
+        <w:t xml:space="preserve">, en [3] se plantea </w:t>
+      </w:r>
+      <w:r>
+        <w:rPr>
+          <w:lang w:val="es-AR"/>
+        </w:rPr>
+        <w:t>una</w:t>
+      </w:r>
+      <w:r>
+        <w:rPr>
+          <w:lang w:val="es-AR"/>
+        </w:rPr>
+        <w:t xml:space="preserve"> solución </w:t>
       </w:r>
       <w:r>
         <w:rPr>
@@ -401,7 +399,49 @@
         <w:rPr>
           <w:lang w:val="es-AR"/>
         </w:rPr>
-        <w:t xml:space="preserve"> algoritmos genéticos y se demuestra la mejora en </w:t>
+        <w:t xml:space="preserve"> </w:t>
+      </w:r>
+      <w:r>
+        <w:rPr>
+          <w:lang w:val="es-AR"/>
+        </w:rPr>
+        <w:t>también</w:t>
+      </w:r>
+      <w:r>
+        <w:rPr>
+          <w:lang w:val="es-AR"/>
+        </w:rPr>
+        <w:t xml:space="preserve"> algoritmos genét</w:t>
+      </w:r>
+      <w:r>
+        <w:rPr>
+          <w:lang w:val="es-AR"/>
+        </w:rPr>
+        <w:t>i</w:t>
+      </w:r>
+      <w:r>
+        <w:rPr>
+          <w:lang w:val="es-AR"/>
+        </w:rPr>
+        <w:t>cos</w:t>
+      </w:r>
+      <w:r>
+        <w:rPr>
+          <w:lang w:val="es-AR"/>
+        </w:rPr>
+        <w:t xml:space="preserve">, con operaciones de </w:t>
+      </w:r>
+      <w:r>
+        <w:rPr>
+          <w:lang w:val="es-AR"/>
+        </w:rPr>
+        <w:t>mutación,</w:t>
+      </w:r>
+      <w:r>
+        <w:rPr>
+          <w:lang w:val="es-AR"/>
+        </w:rPr>
+        <w:t xml:space="preserve"> y se demuestra la mejora en </w:t>
       </w:r>
       <w:r>
         <w:rPr>
@@ -437,7 +477,31 @@
         <w:rPr>
           <w:lang w:val="es-AR"/>
         </w:rPr>
-        <w:t>tando, con algunas adaptaciones el algoritmo planteado por [1], redefiniendo una función distancia y la función acercamiento.</w:t>
+        <w:t>tando, con algunas adaptaciones el algoritmo planteado por [1], redefiniendo una función dista</w:t>
+      </w:r>
+      <w:r>
+        <w:rPr>
+          <w:lang w:val="es-AR"/>
+        </w:rPr>
+        <w:t>n</w:t>
+      </w:r>
+      <w:r>
+        <w:rPr>
+          <w:lang w:val="es-AR"/>
+        </w:rPr>
+        <w:t>cia y la función ace</w:t>
+      </w:r>
+      <w:r>
+        <w:rPr>
+          <w:lang w:val="es-AR"/>
+        </w:rPr>
+        <w:t>r</w:t>
+      </w:r>
+      <w:r>
+        <w:rPr>
+          <w:lang w:val="es-AR"/>
+        </w:rPr>
+        <w:t>camiento.</w:t>
       </w:r>
     </w:p>
     <w:p>
@@ -451,61 +515,444 @@
         <w:rPr>
           <w:lang w:val="es-AR"/>
         </w:rPr>
-        <w:t>Marco teórico</w:t>
+        <w:t xml:space="preserve">¿Qué son los algoritmos </w:t>
+      </w:r>
+      <w:r>
+        <w:rPr>
+          <w:lang w:val="es-AR"/>
+        </w:rPr>
+        <w:t>de enjambre</w:t>
+      </w:r>
+      <w:r>
+        <w:rPr>
+          <w:lang w:val="es-AR"/>
+        </w:rPr>
+        <w:t>?</w:t>
       </w:r>
     </w:p>
     <w:p>
       <w:pPr>
-        <w:pStyle w:val="heading1"/>
-        <w:rPr>
-          <w:lang w:val="es-AR"/>
-        </w:rPr>
-      </w:pPr>
-      <w:r>
-        <w:rPr>
-          <w:lang w:val="es-AR"/>
-        </w:rPr>
-        <w:t>Referencias</w:t>
+        <w:rPr>
+          <w:lang w:val="es-AR"/>
+        </w:rPr>
+      </w:pPr>
+      <w:r>
+        <w:rPr>
+          <w:lang w:val="es-AR"/>
+        </w:rPr>
+        <w:t>Estos algoritmos simulan el comportamiento que tienen ciertas</w:t>
+      </w:r>
+      <w:r>
+        <w:rPr>
+          <w:lang w:val="es-AR"/>
+        </w:rPr>
+        <w:t xml:space="preserve"> especies</w:t>
+      </w:r>
+      <w:r>
+        <w:rPr>
+          <w:lang w:val="es-AR"/>
+        </w:rPr>
+        <w:t xml:space="preserve"> </w:t>
+      </w:r>
+      <w:r>
+        <w:rPr>
+          <w:lang w:val="es-AR"/>
+        </w:rPr>
+        <w:t>que se o</w:t>
+      </w:r>
+      <w:r>
+        <w:rPr>
+          <w:lang w:val="es-AR"/>
+        </w:rPr>
+        <w:t>r</w:t>
+      </w:r>
+      <w:r>
+        <w:rPr>
+          <w:lang w:val="es-AR"/>
+        </w:rPr>
+        <w:t xml:space="preserve">ganizan grupalmente para subsistir. </w:t>
+      </w:r>
+      <w:r>
+        <w:rPr>
+          <w:lang w:val="es-AR"/>
+        </w:rPr>
+        <w:t xml:space="preserve">Algunos de los algoritmos de enjambres </w:t>
+      </w:r>
+      <w:r>
+        <w:rPr>
+          <w:lang w:val="es-AR"/>
+        </w:rPr>
+        <w:t>más</w:t>
+      </w:r>
+      <w:r>
+        <w:rPr>
+          <w:lang w:val="es-AR"/>
+        </w:rPr>
+        <w:t xml:space="preserve"> conocidos son “La optimización de colonias de hormigas”, “La optimización de col</w:t>
+      </w:r>
+      <w:r>
+        <w:rPr>
+          <w:lang w:val="es-AR"/>
+        </w:rPr>
+        <w:t>o</w:t>
+      </w:r>
+      <w:r>
+        <w:rPr>
+          <w:lang w:val="es-AR"/>
+        </w:rPr>
+        <w:t xml:space="preserve">nias de abejas”, y entre estos tipos de algoritmos se encuentra el desarrollado por [1]. </w:t>
+      </w:r>
+      <w:r>
+        <w:rPr>
+          <w:lang w:val="es-AR"/>
+        </w:rPr>
+        <w:t>La int</w:t>
+      </w:r>
+      <w:r>
+        <w:rPr>
+          <w:lang w:val="es-AR"/>
+        </w:rPr>
+        <w:t>e</w:t>
+      </w:r>
+      <w:r>
+        <w:rPr>
+          <w:lang w:val="es-AR"/>
+        </w:rPr>
+        <w:t>ligencia de enjambre estudia el comportamiento colectivo compuestos por muchos individuos interactuando localmente y con su entorno [5]</w:t>
+      </w:r>
+      <w:r>
+        <w:rPr>
+          <w:lang w:val="es-AR"/>
+        </w:rPr>
+        <w:t>.</w:t>
       </w:r>
     </w:p>
     <w:p>
       <w:pPr>
-        <w:pStyle w:val="referenceitem"/>
-        <w:rPr>
-          <w:rStyle w:val="tl8wme"/>
-        </w:rPr>
-      </w:pPr>
-      <w:r>
-        <w:rPr>
-          <w:rStyle w:val="tl8wme"/>
-        </w:rPr>
-        <w:t>X.-S. Yang, Firefly algorithms for multimodal optimization, in: Stochastic Algorithms: Foundations and Applications, SAGA 2009, Lecture Notes in Computer Sciences, Vol. 5792, pp. 169-178 (2009</w:t>
+        <w:pStyle w:val="heading1"/>
+        <w:rPr>
+          <w:lang w:val="es-AR"/>
+        </w:rPr>
+      </w:pPr>
+      <w:r>
+        <w:rPr>
+          <w:lang w:val="es-AR"/>
+        </w:rPr>
+        <w:lastRenderedPageBreak/>
+        <w:t>Problema Planteado</w:t>
       </w:r>
     </w:p>
     <w:p>
       <w:pPr>
-        <w:pStyle w:val="referenceitem"/>
-        <w:rPr>
-          <w:lang w:val="es-AR"/>
-        </w:rPr>
-      </w:pPr>
-      <w:r>
-        <w:rPr>
-          <w:lang w:val="es-AR" w:eastAsia="es-AR"/>
-        </w:rPr>
-        <w:t>43 JAIIO - EST 2014 - ISSN: 1850-2946 17º Concurso de Trabajos Estudiantiles</w:t>
-      </w:r>
-      <w:r>
-        <w:rPr>
-          <w:lang w:val="es-AR" w:eastAsia="es-AR"/>
-        </w:rPr>
-        <w:t>.</w:t>
+        <w:rPr>
+          <w:lang w:val="es-AR"/>
+        </w:rPr>
+      </w:pPr>
+      <w:r>
+        <w:rPr>
+          <w:lang w:val="es-AR"/>
+        </w:rPr>
+        <w:t xml:space="preserve">El problema consiste en resolver puzles criptoaritmeticos, de sumas o restas, con </w:t>
+      </w:r>
+      <w:r>
+        <w:rPr>
+          <w:lang w:val="es-AR"/>
+        </w:rPr>
+        <w:t xml:space="preserve">la implementación del algoritmo </w:t>
+      </w:r>
+      <w:r>
+        <w:t>firefly</w:t>
+      </w:r>
+      <w:r>
+        <w:rPr>
+          <w:lang w:val="es-AR"/>
+        </w:rPr>
+        <w:t xml:space="preserve"> [1]</w:t>
+      </w:r>
+      <w:r>
+        <w:rPr>
+          <w:lang w:val="es-AR"/>
+        </w:rPr>
+        <w:t xml:space="preserve">. </w:t>
       </w:r>
     </w:p>
     <w:p>
       <w:pPr>
+        <w:rPr>
+          <w:lang w:val="es-AR"/>
+        </w:rPr>
+      </w:pPr>
+      <w:r>
+        <w:rPr>
+          <w:lang w:val="es-AR"/>
+        </w:rPr>
+        <w:t>Este problema presenta las restricciones s</w:t>
+      </w:r>
+      <w:r>
+        <w:rPr>
+          <w:lang w:val="es-AR"/>
+        </w:rPr>
+        <w:t>i</w:t>
+      </w:r>
+      <w:r>
+        <w:rPr>
+          <w:lang w:val="es-AR"/>
+        </w:rPr>
+        <w:t>guientes:</w:t>
+      </w:r>
+    </w:p>
+    <w:p>
+      <w:pPr>
+        <w:pStyle w:val="bulletitem"/>
+        <w:numPr>
+          <w:ilvl w:val="1"/>
+          <w:numId w:val="11"/>
+        </w:numPr>
+        <w:rPr>
+          <w:lang w:val="es-AR"/>
+        </w:rPr>
+      </w:pPr>
+      <w:r>
+        <w:rPr>
+          <w:lang w:val="es-AR"/>
+        </w:rPr>
+        <w:t>La cantidad distintas de letras de los operandos a sumar</w:t>
+      </w:r>
+      <w:r>
+        <w:rPr>
+          <w:lang w:val="es-AR"/>
+        </w:rPr>
+        <w:t xml:space="preserve"> (o restar)</w:t>
+      </w:r>
+      <w:r>
+        <w:rPr>
+          <w:lang w:val="es-AR"/>
+        </w:rPr>
+        <w:t xml:space="preserve"> no debe ser m</w:t>
+      </w:r>
+      <w:r>
+        <w:rPr>
+          <w:lang w:val="es-AR"/>
+        </w:rPr>
+        <w:t>a</w:t>
+      </w:r>
+      <w:r>
+        <w:rPr>
+          <w:lang w:val="es-AR"/>
+        </w:rPr>
+        <w:t>yor a 10.</w:t>
+      </w:r>
+    </w:p>
+    <w:p>
+      <w:pPr>
+        <w:pStyle w:val="bulletitem"/>
+        <w:numPr>
+          <w:ilvl w:val="1"/>
+          <w:numId w:val="11"/>
+        </w:numPr>
+        <w:rPr>
+          <w:lang w:val="es-AR"/>
+        </w:rPr>
+      </w:pPr>
+      <w:r>
+        <w:rPr>
+          <w:lang w:val="es-AR"/>
+        </w:rPr>
+        <w:t xml:space="preserve">Cada letra se identifica con un único </w:t>
+      </w:r>
+      <w:r>
+        <w:rPr>
+          <w:lang w:val="es-AR"/>
+        </w:rPr>
+        <w:t>número</w:t>
+      </w:r>
+      <w:r>
+        <w:rPr>
+          <w:lang w:val="es-AR"/>
+        </w:rPr>
+        <w:t xml:space="preserve"> </w:t>
+      </w:r>
+      <w:r>
+        <w:rPr>
+          <w:lang w:val="es-AR"/>
+        </w:rPr>
+        <w:t>y ese número representa a una única letra.</w:t>
+      </w:r>
+    </w:p>
+    <w:p>
+      <w:pPr>
+        <w:pStyle w:val="bulletitem"/>
+        <w:numPr>
+          <w:ilvl w:val="1"/>
+          <w:numId w:val="11"/>
+        </w:numPr>
+        <w:rPr>
+          <w:lang w:val="es-AR"/>
+        </w:rPr>
+      </w:pPr>
+      <w:r>
+        <w:rPr>
+          <w:lang w:val="es-AR"/>
+        </w:rPr>
+        <w:t>El resultado deber ser acorde a la suma algebraica de los operandos.</w:t>
+      </w:r>
+    </w:p>
+    <w:p>
+      <w:pPr>
+        <w:pStyle w:val="heading1"/>
+        <w:rPr>
+          <w:lang w:val="es-AR"/>
+        </w:rPr>
+      </w:pPr>
+      <w:r>
+        <w:rPr>
+          <w:lang w:val="es-AR"/>
+        </w:rPr>
+        <w:t>Solución propuesta</w:t>
+      </w:r>
+    </w:p>
+    <w:p>
+      <w:pPr>
+        <w:pStyle w:val="heading1"/>
+        <w:rPr>
+          <w:lang w:val="es-AR"/>
+        </w:rPr>
+      </w:pPr>
+      <w:r>
+        <w:rPr>
+          <w:lang w:val="es-AR"/>
+        </w:rPr>
+        <w:t>Conclusión</w:t>
+      </w:r>
+    </w:p>
+    <w:p>
+      <w:pPr>
+        <w:pStyle w:val="heading1"/>
+        <w:rPr>
+          <w:lang w:val="es-AR"/>
+        </w:rPr>
+      </w:pPr>
+      <w:r>
+        <w:rPr>
+          <w:lang w:val="es-AR"/>
+        </w:rPr>
+        <w:t>Referencias</w:t>
+      </w:r>
+    </w:p>
+    <w:p>
+      <w:pPr>
         <w:pStyle w:val="referenceitem"/>
-        <w:ind w:left="340" w:hanging="113"/>
+        <w:rPr>
+          <w:rStyle w:val="tl8wme"/>
+        </w:rPr>
+      </w:pPr>
+      <w:r>
+        <w:rPr>
+          <w:rStyle w:val="tl8wme"/>
+        </w:rPr>
+        <w:t>X.-S. Yang, Firefly algorithms for multimodal optimization, in: Stochastic Algorithms</w:t>
+      </w:r>
+      <w:r>
+        <w:rPr>
+          <w:rStyle w:val="tl8wme"/>
+        </w:rPr>
+        <w:t>: Foundations and Applications</w:t>
+      </w:r>
+      <w:r>
+        <w:rPr>
+          <w:rStyle w:val="tl8wme"/>
+        </w:rPr>
+        <w:t xml:space="preserve">, Lecture Notes in Computer Sciences, Vol. 5792, pp. 169-178 </w:t>
+      </w:r>
+      <w:r>
+        <w:rPr>
+          <w:rStyle w:val="tl8wme"/>
+        </w:rPr>
+        <w:t>- SAGA 2009</w:t>
+      </w:r>
+    </w:p>
+    <w:p>
+      <w:pPr>
+        <w:pStyle w:val="referenceitem"/>
+      </w:pPr>
+      <w:r>
+        <w:rPr>
+          <w:lang w:val="es-AR" w:eastAsia="es-AR"/>
+        </w:rPr>
+        <w:t xml:space="preserve">Resolución de Problemas </w:t>
+      </w:r>
+      <w:proofErr w:type="spellStart"/>
+      <w:r>
+        <w:rPr>
+          <w:lang w:val="es-AR" w:eastAsia="es-AR"/>
+        </w:rPr>
+        <w:t>Criptoaritméticos</w:t>
+      </w:r>
+      <w:proofErr w:type="spellEnd"/>
+      <w:r>
+        <w:rPr>
+          <w:lang w:val="es-AR" w:eastAsia="es-AR"/>
+        </w:rPr>
+        <w:t xml:space="preserve"> Utilizando Algoritmos Genéticos</w:t>
+      </w:r>
+      <w:r>
+        <w:rPr>
+          <w:lang w:eastAsia="es-AR"/>
+        </w:rPr>
+        <w:t xml:space="preserve"> </w:t>
+      </w:r>
+      <w:r>
+        <w:rPr>
+          <w:lang w:eastAsia="es-AR"/>
+        </w:rPr>
+        <w:t xml:space="preserve">43 JAIIO - EST 2014 - ISSN: 1850-2946 17º </w:t>
+      </w:r>
+      <w:r>
+        <w:rPr>
+          <w:lang w:val="es-AR" w:eastAsia="es-AR"/>
+        </w:rPr>
+        <w:t>Concurso</w:t>
+      </w:r>
+      <w:r>
+        <w:rPr>
+          <w:lang w:eastAsia="es-AR"/>
+        </w:rPr>
+        <w:t xml:space="preserve"> de </w:t>
+      </w:r>
+      <w:r>
+        <w:rPr>
+          <w:lang w:val="es-AR" w:eastAsia="es-AR"/>
+        </w:rPr>
+        <w:t>Trabajos</w:t>
+      </w:r>
+      <w:r>
+        <w:rPr>
+          <w:lang w:eastAsia="es-AR"/>
+        </w:rPr>
+        <w:t xml:space="preserve"> </w:t>
+      </w:r>
+      <w:r>
+        <w:rPr>
+          <w:lang w:val="es-AR" w:eastAsia="es-AR"/>
+        </w:rPr>
+        <w:t>Estudiantiles</w:t>
+      </w:r>
+      <w:r>
+        <w:rPr>
+          <w:lang w:eastAsia="es-AR"/>
+        </w:rPr>
+        <w:t>.</w:t>
+      </w:r>
+      <w:r>
+        <w:rPr>
+          <w:lang w:eastAsia="es-AR"/>
+        </w:rPr>
+        <w:t xml:space="preserve"> - 2014</w:t>
+      </w:r>
+    </w:p>
+    <w:p>
+      <w:pPr>
+        <w:pStyle w:val="referenceitem"/>
       </w:pPr>
       <w:r>
         <w:t xml:space="preserve">Evolutionary Algorithm to Solve </w:t>
@@ -519,7 +966,106 @@
         <w:t xml:space="preserve"> Problem</w:t>
       </w:r>
       <w:r>
-        <w:t xml:space="preserve"> TRANSACTIONS ON ENGINEERING, COMPUTING AND TECHNOLOGY V1 DECEMBER 2004 ISSN 1305-5313An ENFORMATIKA V1 2004 ISSN 1305-5313 © 2004 WORLD ENFORMATIKA SOCIETY</w:t>
+        <w:t xml:space="preserve"> </w:t>
+      </w:r>
+      <w:r>
+        <w:t xml:space="preserve">Transactions on engineering, computing and technology VI – World </w:t>
+      </w:r>
+      <w:proofErr w:type="spellStart"/>
+      <w:r>
+        <w:t>Enformatika</w:t>
+      </w:r>
+      <w:proofErr w:type="spellEnd"/>
+      <w:r>
+        <w:t xml:space="preserve"> Society </w:t>
+      </w:r>
+      <w:proofErr w:type="spellStart"/>
+      <w:r>
+        <w:t>Decembre</w:t>
+      </w:r>
+      <w:proofErr w:type="spellEnd"/>
+      <w:r>
+        <w:t xml:space="preserve"> 2004 </w:t>
+      </w:r>
+    </w:p>
+    <w:p>
+      <w:pPr>
+        <w:pStyle w:val="referenceitem"/>
+        <w:rPr>
+          <w:lang w:val="es-AR"/>
+        </w:rPr>
+      </w:pPr>
+      <w:r>
+        <w:rPr>
+          <w:lang w:val="es-AR"/>
+        </w:rPr>
+        <w:t>Algoritmos genéticos</w:t>
+      </w:r>
+      <w:r>
+        <w:t xml:space="preserve"> – John H. Holland</w:t>
+      </w:r>
+      <w:r>
+        <w:rPr>
+          <w:lang w:val="es-AR"/>
+        </w:rPr>
+        <w:t xml:space="preserve"> – Investigación y Ciencia – Septiembre 1992</w:t>
+      </w:r>
+    </w:p>
+    <w:p>
+      <w:pPr>
+        <w:pStyle w:val="referenceitem"/>
+        <w:rPr>
+          <w:lang w:val="es-AR"/>
+        </w:rPr>
+      </w:pPr>
+      <w:r>
+        <w:rPr>
+          <w:kern w:val="36"/>
+          <w:lang w:val="es-AR" w:eastAsia="es-AR"/>
+        </w:rPr>
+        <w:t>Algoritmos de inteligencia de enjambres sobre GPU: una revisión exhaustiva</w:t>
+      </w:r>
+      <w:r>
+        <w:rPr>
+          <w:kern w:val="36"/>
+          <w:lang w:val="es-AR" w:eastAsia="es-AR"/>
+        </w:rPr>
+        <w:t xml:space="preserve">. </w:t>
+      </w:r>
+      <w:r>
+        <w:rPr>
+          <w:rStyle w:val="metadata-value"/>
+          <w:lang w:val="es-AR"/>
+        </w:rPr>
+        <w:t>XX Congr</w:t>
+      </w:r>
+      <w:r>
+        <w:rPr>
+          <w:rStyle w:val="metadata-value"/>
+          <w:lang w:val="es-AR"/>
+        </w:rPr>
+        <w:t>e</w:t>
+      </w:r>
+      <w:r>
+        <w:rPr>
+          <w:rStyle w:val="metadata-value"/>
+          <w:lang w:val="es-AR"/>
+        </w:rPr>
+        <w:t>so Argentin</w:t>
+      </w:r>
+      <w:r>
+        <w:rPr>
+          <w:rStyle w:val="metadata-value"/>
+          <w:lang w:val="es-AR"/>
+        </w:rPr>
+        <w:t xml:space="preserve">o de Ciencias de la Computación - </w:t>
+      </w:r>
+      <w:r>
+        <w:rPr>
+          <w:rStyle w:val="metadata-value"/>
+          <w:lang w:val="es-AR"/>
+        </w:rPr>
+        <w:t>Buenos Aires, 2014</w:t>
       </w:r>
     </w:p>
     <w:sectPr>
@@ -1687,7 +2233,7 @@
   <w:abstractNum w:abstractNumId="16">
     <w:nsid w:val="7D9521C8"/>
     <w:multiLevelType w:val="multilevel"/>
-    <w:tmpl w:val="36F0EBB0"/>
+    <w:tmpl w:val="A4CA6330"/>
     <w:styleLink w:val="referencelist"/>
     <w:lvl w:ilvl="0">
       <w:start w:val="1"/>
@@ -1712,9 +2258,9 @@
       <w:lvlJc w:val="left"/>
       <w:pPr>
         <w:tabs>
-          <w:tab w:val="num" w:pos="2580"/>
-        </w:tabs>
-        <w:ind w:left="2580" w:hanging="360"/>
+          <w:tab w:val="num" w:pos="2808"/>
+        </w:tabs>
+        <w:ind w:left="2808" w:hanging="360"/>
       </w:pPr>
       <w:rPr>
         <w:rFonts w:hint="default"/>
@@ -1727,9 +2273,9 @@
       <w:lvlJc w:val="right"/>
       <w:pPr>
         <w:tabs>
-          <w:tab w:val="num" w:pos="3300"/>
-        </w:tabs>
-        <w:ind w:left="3300" w:hanging="180"/>
+          <w:tab w:val="num" w:pos="3528"/>
+        </w:tabs>
+        <w:ind w:left="3528" w:hanging="180"/>
       </w:pPr>
       <w:rPr>
         <w:rFonts w:hint="default"/>
@@ -1742,9 +2288,9 @@
       <w:lvlJc w:val="left"/>
       <w:pPr>
         <w:tabs>
-          <w:tab w:val="num" w:pos="4020"/>
-        </w:tabs>
-        <w:ind w:left="4020" w:hanging="360"/>
+          <w:tab w:val="num" w:pos="4248"/>
+        </w:tabs>
+        <w:ind w:left="4248" w:hanging="360"/>
       </w:pPr>
       <w:rPr>
         <w:rFonts w:hint="default"/>
@@ -1757,9 +2303,9 @@
       <w:lvlJc w:val="left"/>
       <w:pPr>
         <w:tabs>
-          <w:tab w:val="num" w:pos="4740"/>
-        </w:tabs>
-        <w:ind w:left="4740" w:hanging="360"/>
+          <w:tab w:val="num" w:pos="4968"/>
+        </w:tabs>
+        <w:ind w:left="4968" w:hanging="360"/>
       </w:pPr>
       <w:rPr>
         <w:rFonts w:hint="default"/>
@@ -1772,9 +2318,9 @@
       <w:lvlJc w:val="right"/>
       <w:pPr>
         <w:tabs>
-          <w:tab w:val="num" w:pos="5460"/>
-        </w:tabs>
-        <w:ind w:left="5460" w:hanging="180"/>
+          <w:tab w:val="num" w:pos="5688"/>
+        </w:tabs>
+        <w:ind w:left="5688" w:hanging="180"/>
       </w:pPr>
       <w:rPr>
         <w:rFonts w:hint="default"/>
@@ -1787,9 +2333,9 @@
       <w:lvlJc w:val="left"/>
       <w:pPr>
         <w:tabs>
-          <w:tab w:val="num" w:pos="6180"/>
-        </w:tabs>
-        <w:ind w:left="6180" w:hanging="360"/>
+          <w:tab w:val="num" w:pos="6408"/>
+        </w:tabs>
+        <w:ind w:left="6408" w:hanging="360"/>
       </w:pPr>
       <w:rPr>
         <w:rFonts w:hint="default"/>
@@ -1802,9 +2348,9 @@
       <w:lvlJc w:val="left"/>
       <w:pPr>
         <w:tabs>
-          <w:tab w:val="num" w:pos="6900"/>
-        </w:tabs>
-        <w:ind w:left="6900" w:hanging="360"/>
+          <w:tab w:val="num" w:pos="7128"/>
+        </w:tabs>
+        <w:ind w:left="7128" w:hanging="360"/>
       </w:pPr>
       <w:rPr>
         <w:rFonts w:hint="default"/>
@@ -1817,9 +2363,9 @@
       <w:lvlJc w:val="right"/>
       <w:pPr>
         <w:tabs>
-          <w:tab w:val="num" w:pos="7620"/>
-        </w:tabs>
-        <w:ind w:left="7620" w:hanging="180"/>
+          <w:tab w:val="num" w:pos="7848"/>
+        </w:tabs>
+        <w:ind w:left="7848" w:hanging="180"/>
       </w:pPr>
       <w:rPr>
         <w:rFonts w:hint="default"/>
@@ -1912,7 +2458,7 @@
   </w:docDefaults>
   <w:latentStyles w:defLockedState="0" w:defUIPriority="0" w:defSemiHidden="0" w:defUnhideWhenUsed="0" w:defQFormat="0" w:count="267">
     <w:lsdException w:name="Normal" w:qFormat="1"/>
-    <w:lsdException w:name="heading 1" w:qFormat="1"/>
+    <w:lsdException w:name="heading 1" w:uiPriority="9" w:qFormat="1"/>
     <w:lsdException w:name="heading 2" w:qFormat="1"/>
     <w:lsdException w:name="heading 3" w:qFormat="1"/>
     <w:lsdException w:name="heading 4" w:qFormat="1"/>
@@ -2063,6 +2609,7 @@
     <w:basedOn w:val="Normal"/>
     <w:next w:val="Normal"/>
     <w:link w:val="Ttulo1Car"/>
+    <w:uiPriority w:val="9"/>
     <w:qFormat/>
     <w:rsid w:val="00B17E0A"/>
     <w:pPr>
@@ -2593,7 +3140,7 @@
   <w:style w:type="paragraph" w:customStyle="1" w:styleId="referenceitem">
     <w:name w:val="referenceitem"/>
     <w:basedOn w:val="Normal"/>
-    <w:rsid w:val="00EA32D6"/>
+    <w:rsid w:val="005062EB"/>
     <w:pPr>
       <w:numPr>
         <w:numId w:val="10"/>
@@ -2632,6 +3179,7 @@
     <w:name w:val="Título 1 Car"/>
     <w:basedOn w:val="Fuentedeprrafopredeter"/>
     <w:link w:val="Ttulo1"/>
+    <w:uiPriority w:val="9"/>
     <w:rsid w:val="0090666A"/>
     <w:rPr>
       <w:rFonts w:ascii="Times New Roman" w:eastAsia="Times New Roman" w:hAnsi="Times New Roman"/>
@@ -2888,6 +3436,11 @@
     <w:name w:val="tl8wme"/>
     <w:basedOn w:val="Fuentedeprrafopredeter"/>
     <w:rsid w:val="00A06EF9"/>
+  </w:style>
+  <w:style w:type="character" w:customStyle="1" w:styleId="metadata-value">
+    <w:name w:val="metadata-value"/>
+    <w:basedOn w:val="Fuentedeprrafopredeter"/>
+    <w:rsid w:val="00BD3854"/>
   </w:style>
 </w:styles>
 </file>

</xml_diff>

<commit_message>
agregado los diagramas de flujo en el paper
</commit_message>
<xml_diff>
--- a/paper/Un problema critpoaritmético.docx
+++ b/paper/Un problema critpoaritmético.docx
@@ -21,9 +21,14 @@
         </w:rPr>
         <w:t xml:space="preserve">aritmético con algoritmo </w:t>
       </w:r>
-      <w:r>
+      <w:proofErr w:type="spellStart"/>
+      <w:r>
+        <w:rPr>
+          <w:lang w:val="es-AR"/>
+        </w:rPr>
         <w:t>firefly</w:t>
       </w:r>
+      <w:proofErr w:type="spellEnd"/>
     </w:p>
     <w:p>
       <w:pPr>
@@ -100,9 +105,14 @@
         </w:rPr>
         <w:t xml:space="preserve"> Nacional – </w:t>
       </w:r>
-      <w:r>
+      <w:proofErr w:type="spellStart"/>
+      <w:r>
+        <w:rPr>
+          <w:lang w:val="es-AR"/>
+        </w:rPr>
         <w:t>French</w:t>
       </w:r>
+      <w:proofErr w:type="spellEnd"/>
       <w:r>
         <w:rPr>
           <w:lang w:val="es-AR"/>
@@ -146,12 +156,15 @@
           <w:lang w:val="es-AR"/>
         </w:rPr>
       </w:pPr>
+      <w:proofErr w:type="spellStart"/>
       <w:r>
         <w:rPr>
           <w:b/>
+          <w:lang w:val="es-AR"/>
         </w:rPr>
         <w:t>Abstract</w:t>
       </w:r>
+      <w:proofErr w:type="spellEnd"/>
       <w:r>
         <w:rPr>
           <w:b/>
@@ -171,9 +184,14 @@
         </w:rPr>
         <w:t xml:space="preserve">En el siguiente </w:t>
       </w:r>
-      <w:r>
+      <w:proofErr w:type="spellStart"/>
+      <w:r>
+        <w:rPr>
+          <w:lang w:val="es-AR"/>
+        </w:rPr>
         <w:t>paper</w:t>
       </w:r>
+      <w:proofErr w:type="spellEnd"/>
       <w:r>
         <w:rPr>
           <w:lang w:val="es-AR"/>
@@ -228,9 +246,14 @@
         </w:rPr>
         <w:t xml:space="preserve"> el algoritmo </w:t>
       </w:r>
-      <w:r>
+      <w:proofErr w:type="spellStart"/>
+      <w:r>
+        <w:rPr>
+          <w:lang w:val="es-AR"/>
+        </w:rPr>
         <w:t>firefly</w:t>
       </w:r>
+      <w:proofErr w:type="spellEnd"/>
       <w:r>
         <w:rPr>
           <w:lang w:val="es-AR"/>
@@ -257,12 +280,15 @@
           <w:lang w:val="es-AR"/>
         </w:rPr>
       </w:pPr>
+      <w:proofErr w:type="spellStart"/>
       <w:r>
         <w:rPr>
           <w:b/>
+          <w:lang w:val="es-AR"/>
         </w:rPr>
         <w:t>Keywords</w:t>
       </w:r>
+      <w:proofErr w:type="spellEnd"/>
       <w:r>
         <w:rPr>
           <w:b/>
@@ -411,19 +437,7 @@
         <w:rPr>
           <w:lang w:val="es-AR"/>
         </w:rPr>
-        <w:t xml:space="preserve"> algoritmos genét</w:t>
-      </w:r>
-      <w:r>
-        <w:rPr>
-          <w:lang w:val="es-AR"/>
-        </w:rPr>
-        <w:t>i</w:t>
-      </w:r>
-      <w:r>
-        <w:rPr>
-          <w:lang w:val="es-AR"/>
-        </w:rPr>
-        <w:t>cos</w:t>
+        <w:t xml:space="preserve"> algoritmos genéticos</w:t>
       </w:r>
       <w:r>
         <w:rPr>
@@ -465,7 +479,7 @@
         <w:rPr>
           <w:lang w:val="es-AR"/>
         </w:rPr>
-        <w:t xml:space="preserve"> Por tales motivos se plantea una solución impleme</w:t>
+        <w:t xml:space="preserve"> Por tales motivos se plantea una solución implementando, con algunas adaptaciones el algoritmo planteado por [1], redefiniendo una función dista</w:t>
       </w:r>
       <w:r>
         <w:rPr>
@@ -477,31 +491,7 @@
         <w:rPr>
           <w:lang w:val="es-AR"/>
         </w:rPr>
-        <w:t>tando, con algunas adaptaciones el algoritmo planteado por [1], redefiniendo una función dista</w:t>
-      </w:r>
-      <w:r>
-        <w:rPr>
-          <w:lang w:val="es-AR"/>
-        </w:rPr>
-        <w:t>n</w:t>
-      </w:r>
-      <w:r>
-        <w:rPr>
-          <w:lang w:val="es-AR"/>
-        </w:rPr>
-        <w:t>cia y la función ace</w:t>
-      </w:r>
-      <w:r>
-        <w:rPr>
-          <w:lang w:val="es-AR"/>
-        </w:rPr>
-        <w:t>r</w:t>
-      </w:r>
-      <w:r>
-        <w:rPr>
-          <w:lang w:val="es-AR"/>
-        </w:rPr>
-        <w:t>camiento.</w:t>
+        <w:t>cia y la función acercamiento.</w:t>
       </w:r>
     </w:p>
     <w:p>
@@ -606,19 +596,7 @@
         <w:rPr>
           <w:lang w:val="es-AR"/>
         </w:rPr>
-        <w:t>La int</w:t>
-      </w:r>
-      <w:r>
-        <w:rPr>
-          <w:lang w:val="es-AR"/>
-        </w:rPr>
-        <w:t>e</w:t>
-      </w:r>
-      <w:r>
-        <w:rPr>
-          <w:lang w:val="es-AR"/>
-        </w:rPr>
-        <w:t>ligencia de enjambre estudia el comportamiento colectivo compuestos por muchos individuos interactuando localmente y con su entorno [5]</w:t>
+        <w:t>La inteligencia de enjambre estudia el comportamiento colectivo compuestos por muchos individuos interactuando localmente y con su entorno [5]</w:t>
       </w:r>
       <w:r>
         <w:rPr>
@@ -686,19 +664,7 @@
         <w:rPr>
           <w:lang w:val="es-AR"/>
         </w:rPr>
-        <w:t>Este problema presenta las restricciones s</w:t>
-      </w:r>
-      <w:r>
-        <w:rPr>
-          <w:lang w:val="es-AR"/>
-        </w:rPr>
-        <w:t>i</w:t>
-      </w:r>
-      <w:r>
-        <w:rPr>
-          <w:lang w:val="es-AR"/>
-        </w:rPr>
-        <w:t>guientes:</w:t>
+        <w:t>Este problema presenta las restricciones siguientes:</w:t>
       </w:r>
     </w:p>
     <w:p>
@@ -728,19 +694,7 @@
         <w:rPr>
           <w:lang w:val="es-AR"/>
         </w:rPr>
-        <w:t xml:space="preserve"> no debe ser m</w:t>
-      </w:r>
-      <w:r>
-        <w:rPr>
-          <w:lang w:val="es-AR"/>
-        </w:rPr>
-        <w:t>a</w:t>
-      </w:r>
-      <w:r>
-        <w:rPr>
-          <w:lang w:val="es-AR"/>
-        </w:rPr>
-        <w:t>yor a 10.</w:t>
+        <w:t xml:space="preserve"> no debe ser mayor a 10.</w:t>
       </w:r>
     </w:p>
     <w:p>
@@ -776,7 +730,19 @@
         <w:rPr>
           <w:lang w:val="es-AR"/>
         </w:rPr>
-        <w:t>y ese número representa a una única letra.</w:t>
+        <w:t>y ese número representa a una ún</w:t>
+      </w:r>
+      <w:r>
+        <w:rPr>
+          <w:lang w:val="es-AR"/>
+        </w:rPr>
+        <w:t>i</w:t>
+      </w:r>
+      <w:r>
+        <w:rPr>
+          <w:lang w:val="es-AR"/>
+        </w:rPr>
+        <w:t>ca letra.</w:t>
       </w:r>
     </w:p>
     <w:p>
@@ -813,206 +779,423 @@
     </w:p>
     <w:p>
       <w:pPr>
-        <w:pStyle w:val="heading1"/>
-        <w:rPr>
-          <w:lang w:val="es-AR"/>
-        </w:rPr>
-      </w:pPr>
-      <w:r>
-        <w:rPr>
-          <w:lang w:val="es-AR"/>
-        </w:rPr>
-        <w:t>Conclusión</w:t>
+        <w:pStyle w:val="image"/>
+        <w:rPr>
+          <w:lang w:val="es-AR"/>
+        </w:rPr>
+      </w:pPr>
+      <w:r>
+        <w:rPr>
+          <w:noProof/>
+          <w:lang w:val="es-AR" w:eastAsia="es-AR"/>
+        </w:rPr>
+        <w:drawing>
+          <wp:inline distT="0" distB="0" distL="0" distR="0">
+            <wp:extent cx="2795712" cy="3243675"/>
+            <wp:effectExtent l="19050" t="0" r="4638" b="0"/>
+            <wp:docPr id="2" name="Imagen 2" descr="\\VBOXSVR\Documentos\ia\g1.jpeg"/>
+            <wp:cNvGraphicFramePr>
+              <a:graphicFrameLocks xmlns:a="http://schemas.openxmlformats.org/drawingml/2006/main" noChangeAspect="1"/>
+            </wp:cNvGraphicFramePr>
+            <a:graphic xmlns:a="http://schemas.openxmlformats.org/drawingml/2006/main">
+              <a:graphicData uri="http://schemas.openxmlformats.org/drawingml/2006/picture">
+                <pic:pic xmlns:pic="http://schemas.openxmlformats.org/drawingml/2006/picture">
+                  <pic:nvPicPr>
+                    <pic:cNvPr id="0" name="Picture 2" descr="\\VBOXSVR\Documentos\ia\g1.jpeg"/>
+                    <pic:cNvPicPr>
+                      <a:picLocks noChangeAspect="1" noChangeArrowheads="1"/>
+                    </pic:cNvPicPr>
+                  </pic:nvPicPr>
+                  <pic:blipFill>
+                    <a:blip r:embed="rId9"/>
+                    <a:stretch>
+                      <a:fillRect/>
+                    </a:stretch>
+                  </pic:blipFill>
+                  <pic:spPr bwMode="auto">
+                    <a:xfrm>
+                      <a:off x="0" y="0"/>
+                      <a:ext cx="2806058" cy="3255678"/>
+                    </a:xfrm>
+                    <a:prstGeom prst="rect">
+                      <a:avLst/>
+                    </a:prstGeom>
+                    <a:noFill/>
+                    <a:ln w="9525">
+                      <a:noFill/>
+                      <a:miter lim="800000"/>
+                      <a:headEnd/>
+                      <a:tailEnd/>
+                    </a:ln>
+                  </pic:spPr>
+                </pic:pic>
+              </a:graphicData>
+            </a:graphic>
+          </wp:inline>
+        </w:drawing>
       </w:r>
     </w:p>
     <w:p>
       <w:pPr>
-        <w:pStyle w:val="heading1"/>
-        <w:rPr>
-          <w:lang w:val="es-AR"/>
-        </w:rPr>
-      </w:pPr>
-      <w:r>
-        <w:rPr>
-          <w:lang w:val="es-AR"/>
-        </w:rPr>
-        <w:t>Referencias</w:t>
+        <w:pStyle w:val="figurecaption"/>
+        <w:rPr>
+          <w:lang w:val="es-AR"/>
+        </w:rPr>
+      </w:pPr>
+      <w:proofErr w:type="gramStart"/>
+      <w:r>
+        <w:rPr>
+          <w:b/>
+        </w:rPr>
+        <w:t>Fig.</w:t>
+      </w:r>
+      <w:proofErr w:type="gramEnd"/>
+      <w:r>
+        <w:rPr>
+          <w:b/>
+        </w:rPr>
+        <w:t xml:space="preserve"> </w:t>
+      </w:r>
+      <w:fldSimple w:instr=" SEQ &quot;Figure&quot; \* MERGEFORMAT ">
+        <w:r>
+          <w:rPr>
+            <w:b/>
+            <w:noProof/>
+            <w:lang w:val="es-AR"/>
+          </w:rPr>
+          <w:t>1</w:t>
+        </w:r>
+      </w:fldSimple>
+      <w:r>
+        <w:rPr>
+          <w:b/>
+          <w:lang w:val="es-AR"/>
+        </w:rPr>
+        <w:t>.</w:t>
+      </w:r>
+      <w:r>
+        <w:rPr>
+          <w:lang w:val="es-AR"/>
+        </w:rPr>
+        <w:t xml:space="preserve"> Inicio del algoritmo planteado</w:t>
       </w:r>
     </w:p>
     <w:p>
       <w:pPr>
-        <w:pStyle w:val="referenceitem"/>
-        <w:rPr>
-          <w:rStyle w:val="tl8wme"/>
-        </w:rPr>
-      </w:pPr>
-      <w:r>
-        <w:rPr>
-          <w:rStyle w:val="tl8wme"/>
-        </w:rPr>
-        <w:t>X.-S. Yang, Firefly algorithms for multimodal optimization, in: Stochastic Algorithms</w:t>
-      </w:r>
-      <w:r>
-        <w:rPr>
-          <w:rStyle w:val="tl8wme"/>
-        </w:rPr>
-        <w:t>: Foundations and Applications</w:t>
-      </w:r>
-      <w:r>
-        <w:rPr>
-          <w:rStyle w:val="tl8wme"/>
-        </w:rPr>
-        <w:t xml:space="preserve">, Lecture Notes in Computer Sciences, Vol. 5792, pp. 169-178 </w:t>
-      </w:r>
-      <w:r>
-        <w:rPr>
-          <w:rStyle w:val="tl8wme"/>
-        </w:rPr>
-        <w:t>- SAGA 2009</w:t>
-      </w:r>
+        <w:pStyle w:val="image"/>
+      </w:pPr>
     </w:p>
     <w:p>
       <w:pPr>
-        <w:pStyle w:val="referenceitem"/>
-      </w:pPr>
-      <w:r>
-        <w:rPr>
+        <w:pStyle w:val="image"/>
+      </w:pPr>
+      <w:r>
+        <w:rPr>
+          <w:noProof/>
           <w:lang w:val="es-AR" w:eastAsia="es-AR"/>
         </w:rPr>
-        <w:t xml:space="preserve">Resolución de Problemas </w:t>
-      </w:r>
-      <w:proofErr w:type="spellStart"/>
-      <w:r>
-        <w:rPr>
-          <w:lang w:val="es-AR" w:eastAsia="es-AR"/>
-        </w:rPr>
-        <w:t>Criptoaritméticos</w:t>
-      </w:r>
-      <w:proofErr w:type="spellEnd"/>
-      <w:r>
-        <w:rPr>
-          <w:lang w:val="es-AR" w:eastAsia="es-AR"/>
-        </w:rPr>
-        <w:t xml:space="preserve"> Utilizando Algoritmos Genéticos</w:t>
-      </w:r>
-      <w:r>
-        <w:rPr>
-          <w:lang w:eastAsia="es-AR"/>
-        </w:rPr>
-        <w:t xml:space="preserve"> </w:t>
-      </w:r>
-      <w:r>
-        <w:rPr>
-          <w:lang w:eastAsia="es-AR"/>
-        </w:rPr>
-        <w:t xml:space="preserve">43 JAIIO - EST 2014 - ISSN: 1850-2946 17º </w:t>
-      </w:r>
-      <w:r>
-        <w:rPr>
-          <w:lang w:val="es-AR" w:eastAsia="es-AR"/>
-        </w:rPr>
-        <w:t>Concurso</w:t>
-      </w:r>
-      <w:r>
-        <w:rPr>
-          <w:lang w:eastAsia="es-AR"/>
-        </w:rPr>
-        <w:t xml:space="preserve"> de </w:t>
-      </w:r>
-      <w:r>
-        <w:rPr>
-          <w:lang w:val="es-AR" w:eastAsia="es-AR"/>
-        </w:rPr>
-        <w:t>Trabajos</w:t>
-      </w:r>
-      <w:r>
-        <w:rPr>
-          <w:lang w:eastAsia="es-AR"/>
-        </w:rPr>
-        <w:t xml:space="preserve"> </w:t>
-      </w:r>
-      <w:r>
-        <w:rPr>
-          <w:lang w:val="es-AR" w:eastAsia="es-AR"/>
-        </w:rPr>
-        <w:t>Estudiantiles</w:t>
-      </w:r>
-      <w:r>
-        <w:rPr>
-          <w:lang w:eastAsia="es-AR"/>
-        </w:rPr>
-        <w:t>.</w:t>
-      </w:r>
-      <w:r>
-        <w:rPr>
-          <w:lang w:eastAsia="es-AR"/>
-        </w:rPr>
-        <w:t xml:space="preserve"> - 2014</w:t>
+        <w:lastRenderedPageBreak/>
+        <w:drawing>
+          <wp:inline distT="0" distB="0" distL="0" distR="0">
+            <wp:extent cx="3874324" cy="4071067"/>
+            <wp:effectExtent l="19050" t="0" r="0" b="0"/>
+            <wp:docPr id="4" name="Imagen 4" descr="\\VBOXSVR\Documentos\ia\g3.jpeg"/>
+            <wp:cNvGraphicFramePr>
+              <a:graphicFrameLocks xmlns:a="http://schemas.openxmlformats.org/drawingml/2006/main" noChangeAspect="1"/>
+            </wp:cNvGraphicFramePr>
+            <a:graphic xmlns:a="http://schemas.openxmlformats.org/drawingml/2006/main">
+              <a:graphicData uri="http://schemas.openxmlformats.org/drawingml/2006/picture">
+                <pic:pic xmlns:pic="http://schemas.openxmlformats.org/drawingml/2006/picture">
+                  <pic:nvPicPr>
+                    <pic:cNvPr id="0" name="Picture 4" descr="\\VBOXSVR\Documentos\ia\g3.jpeg"/>
+                    <pic:cNvPicPr>
+                      <a:picLocks noChangeAspect="1" noChangeArrowheads="1"/>
+                    </pic:cNvPicPr>
+                  </pic:nvPicPr>
+                  <pic:blipFill>
+                    <a:blip r:embed="rId10"/>
+                    <a:srcRect/>
+                    <a:stretch>
+                      <a:fillRect/>
+                    </a:stretch>
+                  </pic:blipFill>
+                  <pic:spPr bwMode="auto">
+                    <a:xfrm>
+                      <a:off x="0" y="0"/>
+                      <a:ext cx="3877105" cy="4073989"/>
+                    </a:xfrm>
+                    <a:prstGeom prst="rect">
+                      <a:avLst/>
+                    </a:prstGeom>
+                    <a:noFill/>
+                    <a:ln w="9525">
+                      <a:noFill/>
+                      <a:miter lim="800000"/>
+                      <a:headEnd/>
+                      <a:tailEnd/>
+                    </a:ln>
+                  </pic:spPr>
+                </pic:pic>
+              </a:graphicData>
+            </a:graphic>
+          </wp:inline>
+        </w:drawing>
       </w:r>
     </w:p>
     <w:p>
       <w:pPr>
-        <w:pStyle w:val="referenceitem"/>
-      </w:pPr>
-      <w:r>
-        <w:t xml:space="preserve">Evolutionary Algorithm to Solve </w:t>
-      </w:r>
-      <w:proofErr w:type="spellStart"/>
-      <w:r>
-        <w:t>Cryptarithmetic</w:t>
-      </w:r>
-      <w:proofErr w:type="spellEnd"/>
-      <w:r>
-        <w:t xml:space="preserve"> Problem</w:t>
-      </w:r>
-      <w:r>
-        <w:t xml:space="preserve"> </w:t>
-      </w:r>
-      <w:r>
-        <w:t xml:space="preserve">Transactions on engineering, computing and technology VI – World </w:t>
-      </w:r>
-      <w:proofErr w:type="spellStart"/>
-      <w:r>
-        <w:t>Enformatika</w:t>
-      </w:r>
-      <w:proofErr w:type="spellEnd"/>
-      <w:r>
-        <w:t xml:space="preserve"> Society </w:t>
-      </w:r>
-      <w:proofErr w:type="spellStart"/>
-      <w:r>
-        <w:t>Decembre</w:t>
-      </w:r>
-      <w:proofErr w:type="spellEnd"/>
-      <w:r>
-        <w:t xml:space="preserve"> 2004 </w:t>
+        <w:pStyle w:val="figurecaption"/>
+        <w:rPr>
+          <w:lang w:val="es-AR"/>
+        </w:rPr>
+      </w:pPr>
+      <w:r>
+        <w:rPr>
+          <w:b/>
+          <w:lang w:val="es-AR"/>
+        </w:rPr>
+        <w:t xml:space="preserve">Fig. </w:t>
+      </w:r>
+      <w:fldSimple w:instr=" SEQ &quot;Figure&quot; \* MERGEFORMAT ">
+        <w:r>
+          <w:rPr>
+            <w:b/>
+            <w:noProof/>
+            <w:lang w:val="es-AR"/>
+          </w:rPr>
+          <w:t>3</w:t>
+        </w:r>
+      </w:fldSimple>
+      <w:r>
+        <w:rPr>
+          <w:b/>
+          <w:lang w:val="es-AR"/>
+        </w:rPr>
+        <w:t>.</w:t>
+      </w:r>
+      <w:r>
+        <w:rPr>
+          <w:lang w:val="es-AR"/>
+        </w:rPr>
+        <w:t xml:space="preserve"> Desarrollo de la solución</w:t>
       </w:r>
     </w:p>
     <w:p>
       <w:pPr>
-        <w:pStyle w:val="referenceitem"/>
-        <w:rPr>
-          <w:lang w:val="es-AR"/>
-        </w:rPr>
-      </w:pPr>
-      <w:r>
-        <w:rPr>
-          <w:lang w:val="es-AR"/>
-        </w:rPr>
-        <w:t>Algoritmos genéticos</w:t>
-      </w:r>
-      <w:r>
-        <w:t xml:space="preserve"> – John H. Holland</w:t>
-      </w:r>
-      <w:r>
-        <w:rPr>
-          <w:lang w:val="es-AR"/>
-        </w:rPr>
-        <w:t xml:space="preserve"> – Investigación y Ciencia – Septiembre 1992</w:t>
+        <w:pStyle w:val="heading1"/>
+        <w:rPr>
+          <w:lang w:val="es-AR"/>
+        </w:rPr>
+      </w:pPr>
+      <w:r>
+        <w:rPr>
+          <w:lang w:val="es-AR"/>
+        </w:rPr>
+        <w:t>Conclusión</w:t>
       </w:r>
     </w:p>
     <w:p>
       <w:pPr>
+        <w:pStyle w:val="heading1"/>
+        <w:rPr>
+          <w:lang w:val="es-AR"/>
+        </w:rPr>
+      </w:pPr>
+      <w:r>
+        <w:rPr>
+          <w:lang w:val="es-AR"/>
+        </w:rPr>
+        <w:t>Referencias</w:t>
+      </w:r>
+    </w:p>
+    <w:p>
+      <w:pPr>
+        <w:pStyle w:val="referenceitem"/>
+        <w:rPr>
+          <w:rStyle w:val="tl8wme"/>
+        </w:rPr>
+      </w:pPr>
+      <w:r>
+        <w:rPr>
+          <w:rStyle w:val="tl8wme"/>
+        </w:rPr>
+        <w:t>X.-S. Yang, Firefly algorithms for multimodal optimization, in: Stochastic Algorithms</w:t>
+      </w:r>
+      <w:r>
+        <w:rPr>
+          <w:rStyle w:val="tl8wme"/>
+        </w:rPr>
+        <w:t>: Foundations and Applications</w:t>
+      </w:r>
+      <w:r>
+        <w:rPr>
+          <w:rStyle w:val="tl8wme"/>
+        </w:rPr>
+        <w:t xml:space="preserve">, Lecture Notes in Computer Sciences, Vol. 5792, pp. 169-178 </w:t>
+      </w:r>
+      <w:r>
+        <w:rPr>
+          <w:rStyle w:val="tl8wme"/>
+        </w:rPr>
+        <w:t>- SAGA 2009</w:t>
+      </w:r>
+    </w:p>
+    <w:p>
+      <w:pPr>
+        <w:pStyle w:val="referenceitem"/>
+        <w:rPr>
+          <w:lang w:val="es-AR"/>
+        </w:rPr>
+      </w:pPr>
+      <w:r>
+        <w:rPr>
+          <w:lang w:val="es-AR" w:eastAsia="es-AR"/>
+        </w:rPr>
+        <w:t xml:space="preserve">Resolución de Problemas </w:t>
+      </w:r>
+      <w:proofErr w:type="spellStart"/>
+      <w:r>
+        <w:rPr>
+          <w:lang w:val="es-AR" w:eastAsia="es-AR"/>
+        </w:rPr>
+        <w:t>Criptoaritméticos</w:t>
+      </w:r>
+      <w:proofErr w:type="spellEnd"/>
+      <w:r>
+        <w:rPr>
+          <w:lang w:val="es-AR" w:eastAsia="es-AR"/>
+        </w:rPr>
+        <w:t xml:space="preserve"> Utilizando Algoritmos Genéticos</w:t>
+      </w:r>
+      <w:r>
+        <w:rPr>
+          <w:lang w:val="es-AR" w:eastAsia="es-AR"/>
+        </w:rPr>
+        <w:t xml:space="preserve"> </w:t>
+      </w:r>
+      <w:r>
+        <w:rPr>
+          <w:lang w:val="es-AR" w:eastAsia="es-AR"/>
+        </w:rPr>
+        <w:t xml:space="preserve">43 JAIIO - EST 2014 - ISSN: 1850-2946 17º </w:t>
+      </w:r>
+      <w:r>
+        <w:rPr>
+          <w:lang w:val="es-AR" w:eastAsia="es-AR"/>
+        </w:rPr>
+        <w:t>Concurso</w:t>
+      </w:r>
+      <w:r>
+        <w:rPr>
+          <w:lang w:val="es-AR" w:eastAsia="es-AR"/>
+        </w:rPr>
+        <w:t xml:space="preserve"> de </w:t>
+      </w:r>
+      <w:r>
+        <w:rPr>
+          <w:lang w:val="es-AR" w:eastAsia="es-AR"/>
+        </w:rPr>
+        <w:t>Trabajos</w:t>
+      </w:r>
+      <w:r>
+        <w:rPr>
+          <w:lang w:val="es-AR" w:eastAsia="es-AR"/>
+        </w:rPr>
+        <w:t xml:space="preserve"> </w:t>
+      </w:r>
+      <w:r>
+        <w:rPr>
+          <w:lang w:val="es-AR" w:eastAsia="es-AR"/>
+        </w:rPr>
+        <w:t>Estudiantiles</w:t>
+      </w:r>
+      <w:r>
+        <w:rPr>
+          <w:lang w:val="es-AR" w:eastAsia="es-AR"/>
+        </w:rPr>
+        <w:t>.</w:t>
+      </w:r>
+      <w:r>
+        <w:rPr>
+          <w:lang w:val="es-AR" w:eastAsia="es-AR"/>
+        </w:rPr>
+        <w:t xml:space="preserve"> - 2014</w:t>
+      </w:r>
+    </w:p>
+    <w:p>
+      <w:pPr>
+        <w:pStyle w:val="referenceitem"/>
+      </w:pPr>
+      <w:r>
+        <w:t xml:space="preserve">Evolutionary Algorithm to Solve </w:t>
+      </w:r>
+      <w:proofErr w:type="spellStart"/>
+      <w:r>
+        <w:t>Cryptarithmetic</w:t>
+      </w:r>
+      <w:proofErr w:type="spellEnd"/>
+      <w:r>
+        <w:t xml:space="preserve"> Problem</w:t>
+      </w:r>
+      <w:r>
+        <w:t xml:space="preserve"> </w:t>
+      </w:r>
+      <w:r>
+        <w:t xml:space="preserve">Transactions on engineering, computing and technology VI – World </w:t>
+      </w:r>
+      <w:proofErr w:type="spellStart"/>
+      <w:r>
+        <w:t>Enformatika</w:t>
+      </w:r>
+      <w:proofErr w:type="spellEnd"/>
+      <w:r>
+        <w:t xml:space="preserve"> Society </w:t>
+      </w:r>
+      <w:proofErr w:type="spellStart"/>
+      <w:r>
+        <w:t>Decembre</w:t>
+      </w:r>
+      <w:proofErr w:type="spellEnd"/>
+      <w:r>
+        <w:t xml:space="preserve"> 2004 </w:t>
+      </w:r>
+    </w:p>
+    <w:p>
+      <w:pPr>
+        <w:pStyle w:val="referenceitem"/>
+        <w:rPr>
+          <w:lang w:val="es-AR"/>
+        </w:rPr>
+      </w:pPr>
+      <w:r>
+        <w:rPr>
+          <w:lang w:val="es-AR"/>
+        </w:rPr>
+        <w:t>Algoritmos genéticos</w:t>
+      </w:r>
+      <w:r>
+        <w:rPr>
+          <w:lang w:val="es-AR"/>
+        </w:rPr>
+        <w:t xml:space="preserve"> – John H. </w:t>
+      </w:r>
+      <w:proofErr w:type="spellStart"/>
+      <w:r>
+        <w:rPr>
+          <w:lang w:val="es-AR"/>
+        </w:rPr>
+        <w:t>Holland</w:t>
+      </w:r>
+      <w:proofErr w:type="spellEnd"/>
+      <w:r>
+        <w:rPr>
+          <w:lang w:val="es-AR"/>
+        </w:rPr>
+        <w:t xml:space="preserve"> – Investigación y Ciencia – Septiembre 1992</w:t>
+      </w:r>
+    </w:p>
+    <w:p>
+      <w:pPr>
         <w:pStyle w:val="referenceitem"/>
         <w:rPr>
           <w:lang w:val="es-AR"/>
@@ -1069,7 +1252,7 @@
       </w:r>
     </w:p>
     <w:sectPr>
-      <w:footerReference w:type="first" r:id="rId9"/>
+      <w:footerReference w:type="first" r:id="rId11"/>
       <w:pgSz w:w="11906" w:h="16838" w:code="9"/>
       <w:pgMar w:top="2948" w:right="2494" w:bottom="2948" w:left="2494" w:header="2381" w:footer="2324" w:gutter="0"/>
       <w:cols w:space="708"/>
@@ -2739,7 +2922,6 @@
   <w:style w:type="character" w:default="1" w:styleId="Fuentedeprrafopredeter">
     <w:name w:val="Default Paragraph Font"/>
     <w:uiPriority w:val="1"/>
-    <w:semiHidden/>
     <w:unhideWhenUsed/>
   </w:style>
   <w:style w:type="table" w:default="1" w:styleId="Tablanormal">

</xml_diff>

<commit_message>
paper algo mas en el desarrollo
</commit_message>
<xml_diff>
--- a/paper/Un problema critpoaritmético.docx
+++ b/paper/Un problema critpoaritmético.docx
@@ -479,7 +479,19 @@
         <w:rPr>
           <w:lang w:val="es-AR"/>
         </w:rPr>
-        <w:t xml:space="preserve"> Por tales motivos se plantea una solución implementando, con algunas adaptaciones el algoritmo planteado por [1], redefiniendo una función dista</w:t>
+        <w:t xml:space="preserve"> </w:t>
+      </w:r>
+      <w:r>
+        <w:rPr>
+          <w:lang w:val="es-AR"/>
+        </w:rPr>
+        <w:t xml:space="preserve">En [6] se describe cómo solucionar el problema del viajantes aplicando el algoritmo propuesto por [1]. </w:t>
+      </w:r>
+      <w:r>
+        <w:rPr>
+          <w:lang w:val="es-AR"/>
+        </w:rPr>
+        <w:t>Por tales motivos se plantea una solución implementando, con algunas adaptaciones el algoritmo planteado por [1], redefinie</w:t>
       </w:r>
       <w:r>
         <w:rPr>
@@ -491,7 +503,19 @@
         <w:rPr>
           <w:lang w:val="es-AR"/>
         </w:rPr>
-        <w:t>cia y la función acercamiento.</w:t>
+        <w:t>do una función distancia y la fu</w:t>
+      </w:r>
+      <w:r>
+        <w:rPr>
+          <w:lang w:val="es-AR"/>
+        </w:rPr>
+        <w:t>n</w:t>
+      </w:r>
+      <w:r>
+        <w:rPr>
+          <w:lang w:val="es-AR"/>
+        </w:rPr>
+        <w:t>ción acercamiento.</w:t>
       </w:r>
     </w:p>
     <w:p>
@@ -638,9 +662,14 @@
         </w:rPr>
         <w:t xml:space="preserve">la implementación del algoritmo </w:t>
       </w:r>
-      <w:r>
+      <w:proofErr w:type="spellStart"/>
+      <w:r>
+        <w:rPr>
+          <w:lang w:val="es-AR"/>
+        </w:rPr>
         <w:t>firefly</w:t>
       </w:r>
+      <w:proofErr w:type="spellEnd"/>
       <w:r>
         <w:rPr>
           <w:lang w:val="es-AR"/>
@@ -776,6 +805,814 @@
         </w:rPr>
         <w:t>Solución propuesta</w:t>
       </w:r>
+    </w:p>
+    <w:p>
+      <w:pPr>
+        <w:rPr>
+          <w:lang w:val="es-AR"/>
+        </w:rPr>
+      </w:pPr>
+      <w:r>
+        <w:rPr>
+          <w:lang w:val="es-AR"/>
+        </w:rPr>
+        <w:t xml:space="preserve">En la fig. </w:t>
+      </w:r>
+      <w:r>
+        <w:rPr>
+          <w:lang w:val="es-AR"/>
+        </w:rPr>
+        <w:t>2</w:t>
+      </w:r>
+      <w:r>
+        <w:rPr>
+          <w:lang w:val="es-AR"/>
+        </w:rPr>
+        <w:t xml:space="preserve"> se muestran las principales funciones de la implem</w:t>
+      </w:r>
+      <w:r>
+        <w:rPr>
+          <w:lang w:val="es-AR"/>
+        </w:rPr>
+        <w:t>entación propuesta. En la fig. 4</w:t>
+      </w:r>
+      <w:r>
+        <w:rPr>
+          <w:lang w:val="es-AR"/>
+        </w:rPr>
+        <w:t xml:space="preserve"> se detalle la </w:t>
+      </w:r>
+      <w:r>
+        <w:rPr>
+          <w:lang w:val="es-AR"/>
+        </w:rPr>
+        <w:t>aplicación del algoritmo en sí.</w:t>
+      </w:r>
+    </w:p>
+    <w:p>
+      <w:pPr>
+        <w:rPr>
+          <w:lang w:val="es-AR"/>
+        </w:rPr>
+      </w:pPr>
+      <w:r>
+        <w:rPr>
+          <w:lang w:val="es-AR"/>
+        </w:rPr>
+        <w:t>Los valores de entrada se colocan en un vector que sirve como base para el des</w:t>
+      </w:r>
+      <w:r>
+        <w:rPr>
+          <w:lang w:val="es-AR"/>
+        </w:rPr>
+        <w:t>a</w:t>
+      </w:r>
+      <w:r>
+        <w:rPr>
+          <w:lang w:val="es-AR"/>
+        </w:rPr>
+        <w:t>rrollo de todo el algoritmo. Por ejemplo si se ingresa APPLE + LEMON = BANANA, el vector conformado, luego de acomodarlo y quitarle los elementos repet</w:t>
+      </w:r>
+      <w:r>
+        <w:rPr>
+          <w:lang w:val="es-AR"/>
+        </w:rPr>
+        <w:t>i</w:t>
+      </w:r>
+      <w:r>
+        <w:rPr>
+          <w:lang w:val="es-AR"/>
+        </w:rPr>
+        <w:t>dos, se completa con “-</w:t>
+      </w:r>
+      <w:proofErr w:type="gramStart"/>
+      <w:r>
+        <w:rPr>
+          <w:lang w:val="es-AR"/>
+        </w:rPr>
+        <w:t>“ hasta</w:t>
+      </w:r>
+      <w:proofErr w:type="gramEnd"/>
+      <w:r>
+        <w:rPr>
+          <w:lang w:val="es-AR"/>
+        </w:rPr>
+        <w:t xml:space="preserve"> completar las diez posición. El vector formado queda:</w:t>
+      </w:r>
+    </w:p>
+    <w:p>
+      <w:pPr>
+        <w:pStyle w:val="programcode"/>
+        <w:jc w:val="center"/>
+        <w:rPr>
+          <w:lang w:val="es-AR"/>
+        </w:rPr>
+      </w:pPr>
+      <w:proofErr w:type="spellStart"/>
+      <w:r>
+        <w:rPr>
+          <w:lang w:val="es-AR"/>
+        </w:rPr>
+        <w:t>enalopnb</w:t>
+      </w:r>
+      <w:proofErr w:type="spellEnd"/>
+      <w:r>
+        <w:rPr>
+          <w:lang w:val="es-AR"/>
+        </w:rPr>
+        <w:t>--</w:t>
+      </w:r>
+    </w:p>
+    <w:p>
+      <w:pPr>
+        <w:rPr>
+          <w:lang w:val="es-AR"/>
+        </w:rPr>
+      </w:pPr>
+      <w:r>
+        <w:rPr>
+          <w:lang w:val="es-AR"/>
+        </w:rPr>
+        <w:t>Para la implementación se definió la función objetivo  como “</w:t>
+      </w:r>
+      <w:proofErr w:type="spellStart"/>
+      <w:r>
+        <w:rPr>
+          <w:lang w:val="es-AR"/>
+        </w:rPr>
+        <w:t>obtenerBrillo</w:t>
+      </w:r>
+      <w:proofErr w:type="spellEnd"/>
+      <w:r>
+        <w:rPr>
+          <w:lang w:val="es-AR"/>
+        </w:rPr>
+        <w:t>”  la que recibe como parámetro la suma algebraica de los valores que correspon</w:t>
+      </w:r>
+      <w:r>
+        <w:rPr>
+          <w:lang w:val="es-AR"/>
+        </w:rPr>
+        <w:t>den a los operadores de entrada, y el resultado que corresponden a los valores del operando ingresado como resultado.</w:t>
+      </w:r>
+    </w:p>
+    <w:p>
+      <w:pPr>
+        <w:pStyle w:val="programcode"/>
+        <w:rPr>
+          <w:lang w:val="es-AR"/>
+        </w:rPr>
+      </w:pPr>
+      <w:proofErr w:type="spellStart"/>
+      <w:proofErr w:type="gramStart"/>
+      <w:r>
+        <w:rPr>
+          <w:lang w:val="es-AR"/>
+        </w:rPr>
+        <w:t>public</w:t>
+      </w:r>
+      <w:proofErr w:type="spellEnd"/>
+      <w:proofErr w:type="gramEnd"/>
+      <w:r>
+        <w:rPr>
+          <w:lang w:val="es-AR"/>
+        </w:rPr>
+        <w:t xml:space="preserve"> </w:t>
+      </w:r>
+      <w:proofErr w:type="spellStart"/>
+      <w:r>
+        <w:rPr>
+          <w:lang w:val="es-AR"/>
+        </w:rPr>
+        <w:t>function</w:t>
+      </w:r>
+      <w:proofErr w:type="spellEnd"/>
+      <w:r>
+        <w:rPr>
+          <w:lang w:val="es-AR"/>
+        </w:rPr>
+        <w:t xml:space="preserve"> </w:t>
+      </w:r>
+      <w:proofErr w:type="spellStart"/>
+      <w:r>
+        <w:rPr>
+          <w:lang w:val="es-AR"/>
+        </w:rPr>
+        <w:t>obtenerBrillo</w:t>
+      </w:r>
+      <w:proofErr w:type="spellEnd"/>
+      <w:r>
+        <w:rPr>
+          <w:lang w:val="es-AR"/>
+        </w:rPr>
+        <w:t>( $suma,  $resultado)</w:t>
+      </w:r>
+    </w:p>
+    <w:p>
+      <w:pPr>
+        <w:pStyle w:val="programcode"/>
+      </w:pPr>
+      <w:r>
+        <w:rPr>
+          <w:lang w:val="es-AR"/>
+        </w:rPr>
+        <w:tab/>
+      </w:r>
+      <w:r>
+        <w:t>{</w:t>
+      </w:r>
+      <w:r>
+        <w:tab/>
+        <w:t>$res=$this-&gt;</w:t>
+      </w:r>
+      <w:proofErr w:type="spellStart"/>
+      <w:proofErr w:type="gramStart"/>
+      <w:r>
+        <w:t>intToArray</w:t>
+      </w:r>
+      <w:proofErr w:type="spellEnd"/>
+      <w:r>
+        <w:t>(</w:t>
+      </w:r>
+      <w:proofErr w:type="gramEnd"/>
+      <w:r>
+        <w:t>$</w:t>
+      </w:r>
+      <w:proofErr w:type="spellStart"/>
+      <w:r>
+        <w:t>resultado</w:t>
+      </w:r>
+      <w:proofErr w:type="spellEnd"/>
+      <w:r>
+        <w:t>);</w:t>
+      </w:r>
+    </w:p>
+    <w:p>
+      <w:pPr>
+        <w:pStyle w:val="programcode"/>
+      </w:pPr>
+      <w:r>
+        <w:tab/>
+      </w:r>
+      <w:r>
+        <w:tab/>
+        <w:t>$sum=0;</w:t>
+      </w:r>
+    </w:p>
+    <w:p>
+      <w:pPr>
+        <w:pStyle w:val="programcode"/>
+      </w:pPr>
+      <w:r>
+        <w:tab/>
+      </w:r>
+      <w:r>
+        <w:tab/>
+        <w:t>$</w:t>
+      </w:r>
+      <w:proofErr w:type="spellStart"/>
+      <w:r>
+        <w:t>i</w:t>
+      </w:r>
+      <w:proofErr w:type="spellEnd"/>
+      <w:proofErr w:type="gramStart"/>
+      <w:r>
+        <w:t>=(</w:t>
+      </w:r>
+      <w:proofErr w:type="spellStart"/>
+      <w:proofErr w:type="gramEnd"/>
+      <w:r>
+        <w:t>sizeof</w:t>
+      </w:r>
+      <w:proofErr w:type="spellEnd"/>
+      <w:r>
+        <w:t>($res)-1);</w:t>
+      </w:r>
+    </w:p>
+    <w:p>
+      <w:pPr>
+        <w:pStyle w:val="programcode"/>
+      </w:pPr>
+      <w:r>
+        <w:tab/>
+      </w:r>
+      <w:r>
+        <w:tab/>
+        <w:t>$j</w:t>
+      </w:r>
+      <w:proofErr w:type="gramStart"/>
+      <w:r>
+        <w:t>=(</w:t>
+      </w:r>
+      <w:proofErr w:type="spellStart"/>
+      <w:proofErr w:type="gramEnd"/>
+      <w:r>
+        <w:t>sizeof</w:t>
+      </w:r>
+      <w:proofErr w:type="spellEnd"/>
+      <w:r>
+        <w:t>($</w:t>
+      </w:r>
+      <w:proofErr w:type="spellStart"/>
+      <w:r>
+        <w:t>suma</w:t>
+      </w:r>
+      <w:proofErr w:type="spellEnd"/>
+      <w:r>
+        <w:t>)-1);</w:t>
+      </w:r>
+    </w:p>
+    <w:p>
+      <w:pPr>
+        <w:pStyle w:val="programcode"/>
+      </w:pPr>
+      <w:r>
+        <w:tab/>
+      </w:r>
+      <w:r>
+        <w:tab/>
+        <w:t>$counter=0;</w:t>
+      </w:r>
+    </w:p>
+    <w:p>
+      <w:pPr>
+        <w:pStyle w:val="programcode"/>
+      </w:pPr>
+      <w:r>
+        <w:tab/>
+      </w:r>
+      <w:r>
+        <w:tab/>
+      </w:r>
+      <w:proofErr w:type="gramStart"/>
+      <w:r>
+        <w:t>if(</w:t>
+      </w:r>
+      <w:proofErr w:type="spellStart"/>
+      <w:proofErr w:type="gramEnd"/>
+      <w:r>
+        <w:t>sizeof</w:t>
+      </w:r>
+      <w:proofErr w:type="spellEnd"/>
+      <w:r>
+        <w:t>($res)&lt;</w:t>
+      </w:r>
+      <w:proofErr w:type="spellStart"/>
+      <w:r>
+        <w:t>sizeof</w:t>
+      </w:r>
+      <w:proofErr w:type="spellEnd"/>
+      <w:r>
+        <w:t>($</w:t>
+      </w:r>
+      <w:proofErr w:type="spellStart"/>
+      <w:r>
+        <w:t>suma</w:t>
+      </w:r>
+      <w:proofErr w:type="spellEnd"/>
+      <w:r>
+        <w:t>)){</w:t>
+      </w:r>
+    </w:p>
+    <w:p>
+      <w:pPr>
+        <w:pStyle w:val="programcode"/>
+      </w:pPr>
+      <w:r>
+        <w:tab/>
+      </w:r>
+      <w:r>
+        <w:tab/>
+      </w:r>
+      <w:r>
+        <w:tab/>
+        <w:t>$counter=</w:t>
+      </w:r>
+      <w:proofErr w:type="spellStart"/>
+      <w:proofErr w:type="gramStart"/>
+      <w:r>
+        <w:t>sizeof</w:t>
+      </w:r>
+      <w:proofErr w:type="spellEnd"/>
+      <w:r>
+        <w:t>(</w:t>
+      </w:r>
+      <w:proofErr w:type="gramEnd"/>
+      <w:r>
+        <w:t>$res);</w:t>
+      </w:r>
+    </w:p>
+    <w:p>
+      <w:pPr>
+        <w:pStyle w:val="programcode"/>
+      </w:pPr>
+      <w:r>
+        <w:tab/>
+      </w:r>
+      <w:r>
+        <w:tab/>
+      </w:r>
+      <w:proofErr w:type="gramStart"/>
+      <w:r>
+        <w:t>}else</w:t>
+      </w:r>
+      <w:proofErr w:type="gramEnd"/>
+      <w:r>
+        <w:t>{</w:t>
+      </w:r>
+    </w:p>
+    <w:p>
+      <w:pPr>
+        <w:pStyle w:val="programcode"/>
+      </w:pPr>
+      <w:r>
+        <w:tab/>
+      </w:r>
+      <w:r>
+        <w:tab/>
+      </w:r>
+      <w:r>
+        <w:tab/>
+        <w:t>$counter=</w:t>
+      </w:r>
+      <w:proofErr w:type="spellStart"/>
+      <w:proofErr w:type="gramStart"/>
+      <w:r>
+        <w:t>sizeof</w:t>
+      </w:r>
+      <w:proofErr w:type="spellEnd"/>
+      <w:r>
+        <w:t>(</w:t>
+      </w:r>
+      <w:proofErr w:type="gramEnd"/>
+      <w:r>
+        <w:t>$</w:t>
+      </w:r>
+      <w:proofErr w:type="spellStart"/>
+      <w:r>
+        <w:t>suma</w:t>
+      </w:r>
+      <w:proofErr w:type="spellEnd"/>
+      <w:r>
+        <w:t>);</w:t>
+      </w:r>
+    </w:p>
+    <w:p>
+      <w:pPr>
+        <w:pStyle w:val="programcode"/>
+      </w:pPr>
+      <w:r>
+        <w:tab/>
+      </w:r>
+      <w:r>
+        <w:tab/>
+        <w:t>}</w:t>
+      </w:r>
+    </w:p>
+    <w:p>
+      <w:pPr>
+        <w:pStyle w:val="programcode"/>
+      </w:pPr>
+      <w:r>
+        <w:tab/>
+      </w:r>
+      <w:r>
+        <w:tab/>
+      </w:r>
+      <w:proofErr w:type="gramStart"/>
+      <w:r>
+        <w:t>for</w:t>
+      </w:r>
+      <w:proofErr w:type="gramEnd"/>
+      <w:r>
+        <w:t xml:space="preserve"> ($k = ($counter-1); $k &gt;=0; $k--) {</w:t>
+      </w:r>
+    </w:p>
+    <w:p>
+      <w:pPr>
+        <w:pStyle w:val="programcode"/>
+      </w:pPr>
+      <w:r>
+        <w:tab/>
+      </w:r>
+      <w:r>
+        <w:tab/>
+        <w:t xml:space="preserve">    </w:t>
+      </w:r>
+      <w:proofErr w:type="gramStart"/>
+      <w:r>
+        <w:t>if(</w:t>
+      </w:r>
+      <w:proofErr w:type="gramEnd"/>
+      <w:r>
+        <w:t>$res[($</w:t>
+      </w:r>
+      <w:proofErr w:type="spellStart"/>
+      <w:r>
+        <w:t>i</w:t>
+      </w:r>
+      <w:proofErr w:type="spellEnd"/>
+      <w:r>
+        <w:t>)]==$</w:t>
+      </w:r>
+      <w:proofErr w:type="spellStart"/>
+      <w:r>
+        <w:t>suma</w:t>
+      </w:r>
+      <w:proofErr w:type="spellEnd"/>
+      <w:r>
+        <w:t>[($j)]){</w:t>
+      </w:r>
+      <w:r>
+        <w:tab/>
+      </w:r>
+      <w:r>
+        <w:tab/>
+      </w:r>
+      <w:r>
+        <w:tab/>
+        <w:t xml:space="preserve"> </w:t>
+      </w:r>
+    </w:p>
+    <w:p>
+      <w:pPr>
+        <w:pStyle w:val="programcode"/>
+        <w:rPr>
+          <w:lang w:val="es-AR"/>
+        </w:rPr>
+      </w:pPr>
+      <w:r>
+        <w:tab/>
+      </w:r>
+      <w:r>
+        <w:tab/>
+      </w:r>
+      <w:r>
+        <w:tab/>
+        <w:t xml:space="preserve">    </w:t>
+      </w:r>
+      <w:r>
+        <w:rPr>
+          <w:lang w:val="es-AR"/>
+        </w:rPr>
+        <w:t>$i--;</w:t>
+      </w:r>
+    </w:p>
+    <w:p>
+      <w:pPr>
+        <w:pStyle w:val="programcode"/>
+        <w:rPr>
+          <w:lang w:val="es-AR"/>
+        </w:rPr>
+      </w:pPr>
+      <w:r>
+        <w:rPr>
+          <w:lang w:val="es-AR"/>
+        </w:rPr>
+        <w:tab/>
+      </w:r>
+      <w:r>
+        <w:rPr>
+          <w:lang w:val="es-AR"/>
+        </w:rPr>
+        <w:tab/>
+      </w:r>
+      <w:r>
+        <w:rPr>
+          <w:lang w:val="es-AR"/>
+        </w:rPr>
+        <w:tab/>
+        <w:t xml:space="preserve">    $j--;</w:t>
+      </w:r>
+    </w:p>
+    <w:p>
+      <w:pPr>
+        <w:pStyle w:val="programcode"/>
+        <w:rPr>
+          <w:lang w:val="es-AR"/>
+        </w:rPr>
+      </w:pPr>
+      <w:r>
+        <w:rPr>
+          <w:lang w:val="es-AR"/>
+        </w:rPr>
+        <w:tab/>
+      </w:r>
+      <w:r>
+        <w:rPr>
+          <w:lang w:val="es-AR"/>
+        </w:rPr>
+        <w:tab/>
+      </w:r>
+      <w:r>
+        <w:rPr>
+          <w:lang w:val="es-AR"/>
+        </w:rPr>
+        <w:tab/>
+        <w:t xml:space="preserve">    $</w:t>
+      </w:r>
+      <w:proofErr w:type="spellStart"/>
+      <w:r>
+        <w:rPr>
+          <w:lang w:val="es-AR"/>
+        </w:rPr>
+        <w:t>sum</w:t>
+      </w:r>
+      <w:proofErr w:type="spellEnd"/>
+      <w:r>
+        <w:rPr>
+          <w:lang w:val="es-AR"/>
+        </w:rPr>
+        <w:t>++;</w:t>
+      </w:r>
+    </w:p>
+    <w:p>
+      <w:pPr>
+        <w:pStyle w:val="programcode"/>
+        <w:rPr>
+          <w:lang w:val="es-AR"/>
+        </w:rPr>
+      </w:pPr>
+      <w:r>
+        <w:rPr>
+          <w:lang w:val="es-AR"/>
+        </w:rPr>
+        <w:tab/>
+      </w:r>
+      <w:r>
+        <w:rPr>
+          <w:lang w:val="es-AR"/>
+        </w:rPr>
+        <w:tab/>
+      </w:r>
+      <w:r>
+        <w:rPr>
+          <w:lang w:val="es-AR"/>
+        </w:rPr>
+        <w:tab/>
+        <w:t>}</w:t>
+      </w:r>
+    </w:p>
+    <w:p>
+      <w:pPr>
+        <w:pStyle w:val="programcode"/>
+        <w:rPr>
+          <w:lang w:val="es-AR"/>
+        </w:rPr>
+      </w:pPr>
+      <w:r>
+        <w:rPr>
+          <w:lang w:val="es-AR"/>
+        </w:rPr>
+        <w:lastRenderedPageBreak/>
+        <w:tab/>
+      </w:r>
+      <w:r>
+        <w:rPr>
+          <w:lang w:val="es-AR"/>
+        </w:rPr>
+        <w:tab/>
+        <w:t>}</w:t>
+      </w:r>
+    </w:p>
+    <w:p>
+      <w:pPr>
+        <w:pStyle w:val="programcode"/>
+        <w:rPr>
+          <w:lang w:val="es-AR"/>
+        </w:rPr>
+      </w:pPr>
+      <w:r>
+        <w:rPr>
+          <w:lang w:val="es-AR"/>
+        </w:rPr>
+        <w:tab/>
+      </w:r>
+      <w:r>
+        <w:rPr>
+          <w:lang w:val="es-AR"/>
+        </w:rPr>
+        <w:tab/>
+      </w:r>
+      <w:proofErr w:type="spellStart"/>
+      <w:proofErr w:type="gramStart"/>
+      <w:r>
+        <w:rPr>
+          <w:lang w:val="es-AR"/>
+        </w:rPr>
+        <w:t>return</w:t>
+      </w:r>
+      <w:proofErr w:type="spellEnd"/>
+      <w:proofErr w:type="gramEnd"/>
+      <w:r>
+        <w:rPr>
+          <w:lang w:val="es-AR"/>
+        </w:rPr>
+        <w:t xml:space="preserve"> $</w:t>
+      </w:r>
+      <w:proofErr w:type="spellStart"/>
+      <w:r>
+        <w:rPr>
+          <w:lang w:val="es-AR"/>
+        </w:rPr>
+        <w:t>sum</w:t>
+      </w:r>
+      <w:proofErr w:type="spellEnd"/>
+      <w:r>
+        <w:rPr>
+          <w:lang w:val="es-AR"/>
+        </w:rPr>
+        <w:t>;</w:t>
+      </w:r>
+      <w:r>
+        <w:rPr>
+          <w:lang w:val="es-AR"/>
+        </w:rPr>
+        <w:tab/>
+      </w:r>
+    </w:p>
+    <w:p>
+      <w:pPr>
+        <w:pStyle w:val="figurecaption"/>
+        <w:rPr>
+          <w:lang w:val="es-AR"/>
+        </w:rPr>
+      </w:pPr>
+      <w:r>
+        <w:rPr>
+          <w:b/>
+          <w:lang w:val="es-AR"/>
+        </w:rPr>
+        <w:t xml:space="preserve">Fig. </w:t>
+      </w:r>
+      <w:fldSimple w:instr=" SEQ &quot;Figure&quot; \* MERGEFORMAT ">
+        <w:r>
+          <w:rPr>
+            <w:b/>
+            <w:noProof/>
+            <w:lang w:val="es-AR"/>
+          </w:rPr>
+          <w:t>1</w:t>
+        </w:r>
+      </w:fldSimple>
+      <w:r>
+        <w:rPr>
+          <w:b/>
+          <w:lang w:val="es-AR"/>
+        </w:rPr>
+        <w:t>.</w:t>
+      </w:r>
+      <w:r>
+        <w:rPr>
+          <w:lang w:val="es-AR"/>
+        </w:rPr>
+        <w:t xml:space="preserve"> Definición de la función objetivo.</w:t>
+      </w:r>
+    </w:p>
+    <w:p>
+      <w:pPr>
+        <w:rPr>
+          <w:lang w:val="es-AR"/>
+        </w:rPr>
+      </w:pPr>
+      <w:r>
+        <w:rPr>
+          <w:lang w:val="es-AR"/>
+        </w:rPr>
+        <w:t>Su funcionamiento consiste en devolver un valor de brillo que depende de la cant</w:t>
+      </w:r>
+      <w:r>
+        <w:rPr>
+          <w:lang w:val="es-AR"/>
+        </w:rPr>
+        <w:t>i</w:t>
+      </w:r>
+      <w:r>
+        <w:rPr>
+          <w:lang w:val="es-AR"/>
+        </w:rPr>
+        <w:t>dad de elementos que tenga el ve</w:t>
+      </w:r>
+      <w:r>
+        <w:rPr>
+          <w:lang w:val="es-AR"/>
+        </w:rPr>
+        <w:t>c</w:t>
+      </w:r>
+      <w:r>
+        <w:rPr>
+          <w:lang w:val="es-AR"/>
+        </w:rPr>
+        <w:t>tor de resultado ingresado, y las coincidencias que tenga con el vector suma, comparando posición a posición</w:t>
+      </w:r>
+      <w:proofErr w:type="gramStart"/>
+      <w:r>
+        <w:rPr>
+          <w:lang w:val="es-AR"/>
+        </w:rPr>
+        <w:t>..</w:t>
+      </w:r>
+      <w:proofErr w:type="gramEnd"/>
     </w:p>
     <w:p>
       <w:pPr>
@@ -842,19 +1679,12 @@
           <w:lang w:val="es-AR"/>
         </w:rPr>
       </w:pPr>
-      <w:proofErr w:type="gramStart"/>
       <w:r>
         <w:rPr>
           <w:b/>
-        </w:rPr>
-        <w:t>Fig.</w:t>
-      </w:r>
-      <w:proofErr w:type="gramEnd"/>
-      <w:r>
-        <w:rPr>
-          <w:b/>
-        </w:rPr>
-        <w:t xml:space="preserve"> </w:t>
+          <w:lang w:val="es-AR"/>
+        </w:rPr>
+        <w:t xml:space="preserve">Fig. </w:t>
       </w:r>
       <w:fldSimple w:instr=" SEQ &quot;Figure&quot; \* MERGEFORMAT ">
         <w:r>
@@ -863,7 +1693,7 @@
             <w:noProof/>
             <w:lang w:val="es-AR"/>
           </w:rPr>
-          <w:t>1</w:t>
+          <w:t>2</w:t>
         </w:r>
       </w:fldSimple>
       <w:r>
@@ -877,13 +1707,306 @@
         <w:rPr>
           <w:lang w:val="es-AR"/>
         </w:rPr>
-        <w:t xml:space="preserve"> Inicio del algoritmo planteado</w:t>
-      </w:r>
-    </w:p>
-    <w:p>
-      <w:pPr>
-        <w:pStyle w:val="image"/>
-      </w:pPr>
+        <w:t xml:space="preserve"> </w:t>
+      </w:r>
+      <w:r>
+        <w:rPr>
+          <w:lang w:val="es-AR"/>
+        </w:rPr>
+        <w:t>Inicio</w:t>
+      </w:r>
+      <w:r>
+        <w:rPr>
+          <w:lang w:val="es-AR"/>
+        </w:rPr>
+        <w:t xml:space="preserve"> del algoritmo planteado</w:t>
+      </w:r>
+    </w:p>
+    <w:p>
+      <w:pPr>
+        <w:pStyle w:val="p1a"/>
+        <w:rPr>
+          <w:lang w:val="es-AR"/>
+        </w:rPr>
+      </w:pPr>
+      <w:r>
+        <w:rPr>
+          <w:lang w:val="es-AR"/>
+        </w:rPr>
+        <w:t>La función distancia definida en la figura 3, recibe como parámetros dos vectores que corresponden a la suma algebraica de dos luciérnagas diferentes y devuelve un valor entre uno y diez.</w:t>
+      </w:r>
+    </w:p>
+    <w:p>
+      <w:pPr>
+        <w:pStyle w:val="programcode"/>
+      </w:pPr>
+      <w:proofErr w:type="gramStart"/>
+      <w:r>
+        <w:t>public</w:t>
+      </w:r>
+      <w:proofErr w:type="gramEnd"/>
+      <w:r>
+        <w:t xml:space="preserve"> function </w:t>
+      </w:r>
+      <w:proofErr w:type="spellStart"/>
+      <w:r>
+        <w:t>distancia</w:t>
+      </w:r>
+      <w:proofErr w:type="spellEnd"/>
+      <w:r>
+        <w:t>($X1, $X2)</w:t>
+      </w:r>
+      <w:r>
+        <w:tab/>
+        <w:t>{</w:t>
+      </w:r>
+    </w:p>
+    <w:p>
+      <w:pPr>
+        <w:pStyle w:val="programcode"/>
+      </w:pPr>
+      <w:r>
+        <w:tab/>
+      </w:r>
+      <w:r>
+        <w:tab/>
+        <w:t>$</w:t>
+      </w:r>
+      <w:proofErr w:type="spellStart"/>
+      <w:r>
+        <w:t>i</w:t>
+      </w:r>
+      <w:proofErr w:type="spellEnd"/>
+      <w:r>
+        <w:t xml:space="preserve"> = </w:t>
+      </w:r>
+      <w:proofErr w:type="gramStart"/>
+      <w:r>
+        <w:t>count(</w:t>
+      </w:r>
+      <w:proofErr w:type="gramEnd"/>
+      <w:r>
+        <w:t>$X1);</w:t>
+      </w:r>
+    </w:p>
+    <w:p>
+      <w:pPr>
+        <w:pStyle w:val="programcode"/>
+      </w:pPr>
+      <w:r>
+        <w:tab/>
+      </w:r>
+      <w:r>
+        <w:tab/>
+        <w:t>$d = 0;</w:t>
+      </w:r>
+    </w:p>
+    <w:p>
+      <w:pPr>
+        <w:pStyle w:val="programcode"/>
+      </w:pPr>
+      <w:r>
+        <w:tab/>
+      </w:r>
+      <w:r>
+        <w:tab/>
+      </w:r>
+      <w:proofErr w:type="gramStart"/>
+      <w:r>
+        <w:t>for</w:t>
+      </w:r>
+      <w:proofErr w:type="gramEnd"/>
+      <w:r>
+        <w:t xml:space="preserve"> ($j=0; $j &lt; $</w:t>
+      </w:r>
+      <w:proofErr w:type="spellStart"/>
+      <w:r>
+        <w:t>i</w:t>
+      </w:r>
+      <w:proofErr w:type="spellEnd"/>
+      <w:r>
+        <w:t xml:space="preserve">; $j++) { </w:t>
+      </w:r>
+    </w:p>
+    <w:p>
+      <w:pPr>
+        <w:pStyle w:val="programcode"/>
+      </w:pPr>
+      <w:r>
+        <w:tab/>
+      </w:r>
+      <w:r>
+        <w:tab/>
+      </w:r>
+      <w:r>
+        <w:tab/>
+      </w:r>
+      <w:proofErr w:type="gramStart"/>
+      <w:r>
+        <w:t>if</w:t>
+      </w:r>
+      <w:proofErr w:type="gramEnd"/>
+      <w:r>
+        <w:t xml:space="preserve"> ($X1[$j] = $X2[$j]) {</w:t>
+      </w:r>
+    </w:p>
+    <w:p>
+      <w:pPr>
+        <w:pStyle w:val="programcode"/>
+      </w:pPr>
+      <w:r>
+        <w:tab/>
+      </w:r>
+      <w:r>
+        <w:tab/>
+      </w:r>
+      <w:r>
+        <w:tab/>
+      </w:r>
+      <w:r>
+        <w:tab/>
+        <w:t>$d = $d + 10*$j;</w:t>
+      </w:r>
+    </w:p>
+    <w:p>
+      <w:pPr>
+        <w:pStyle w:val="programcode"/>
+      </w:pPr>
+      <w:r>
+        <w:tab/>
+      </w:r>
+      <w:r>
+        <w:tab/>
+      </w:r>
+      <w:r>
+        <w:tab/>
+        <w:t>}</w:t>
+      </w:r>
+    </w:p>
+    <w:p>
+      <w:pPr>
+        <w:pStyle w:val="programcode"/>
+      </w:pPr>
+      <w:r>
+        <w:tab/>
+      </w:r>
+      <w:r>
+        <w:tab/>
+        <w:t>}</w:t>
+      </w:r>
+    </w:p>
+    <w:p>
+      <w:pPr>
+        <w:pStyle w:val="programcode"/>
+      </w:pPr>
+      <w:r>
+        <w:tab/>
+      </w:r>
+      <w:r>
+        <w:tab/>
+        <w:t xml:space="preserve">$d = </w:t>
+      </w:r>
+      <w:proofErr w:type="spellStart"/>
+      <w:proofErr w:type="gramStart"/>
+      <w:r>
+        <w:t>fmod</w:t>
+      </w:r>
+      <w:proofErr w:type="spellEnd"/>
+      <w:r>
+        <w:t>(</w:t>
+      </w:r>
+      <w:proofErr w:type="gramEnd"/>
+      <w:r>
+        <w:t>$d, 10);</w:t>
+      </w:r>
+    </w:p>
+    <w:p>
+      <w:pPr>
+        <w:pStyle w:val="programcode"/>
+        <w:rPr>
+          <w:lang w:val="es-AR"/>
+        </w:rPr>
+      </w:pPr>
+      <w:r>
+        <w:tab/>
+      </w:r>
+      <w:r>
+        <w:tab/>
+      </w:r>
+      <w:proofErr w:type="spellStart"/>
+      <w:proofErr w:type="gramStart"/>
+      <w:r>
+        <w:rPr>
+          <w:lang w:val="es-AR"/>
+        </w:rPr>
+        <w:t>return</w:t>
+      </w:r>
+      <w:proofErr w:type="spellEnd"/>
+      <w:proofErr w:type="gramEnd"/>
+      <w:r>
+        <w:rPr>
+          <w:lang w:val="es-AR"/>
+        </w:rPr>
+        <w:t xml:space="preserve"> $d;</w:t>
+      </w:r>
+    </w:p>
+    <w:p>
+      <w:pPr>
+        <w:pStyle w:val="programcode"/>
+        <w:rPr>
+          <w:lang w:val="es-AR"/>
+        </w:rPr>
+      </w:pPr>
+      <w:r>
+        <w:rPr>
+          <w:lang w:val="es-AR"/>
+        </w:rPr>
+        <w:tab/>
+        <w:t>}</w:t>
+      </w:r>
+    </w:p>
+    <w:p>
+      <w:pPr>
+        <w:pStyle w:val="figurecaption"/>
+      </w:pPr>
+      <w:proofErr w:type="gramStart"/>
+      <w:r>
+        <w:rPr>
+          <w:b/>
+        </w:rPr>
+        <w:t>Fig.</w:t>
+      </w:r>
+      <w:proofErr w:type="gramEnd"/>
+      <w:r>
+        <w:rPr>
+          <w:b/>
+        </w:rPr>
+        <w:t xml:space="preserve"> </w:t>
+      </w:r>
+      <w:fldSimple w:instr=" SEQ &quot;Figure&quot; \* MERGEFORMAT ">
+        <w:r>
+          <w:rPr>
+            <w:b/>
+            <w:noProof/>
+          </w:rPr>
+          <w:t>3</w:t>
+        </w:r>
+      </w:fldSimple>
+      <w:r>
+        <w:rPr>
+          <w:b/>
+        </w:rPr>
+        <w:t>.</w:t>
+      </w:r>
+      <w:r>
+        <w:t xml:space="preserve"> </w:t>
+      </w:r>
+      <w:r>
+        <w:rPr>
+          <w:lang w:val="es-AR"/>
+        </w:rPr>
+        <w:t>Función distancia</w:t>
+      </w:r>
     </w:p>
     <w:p>
       <w:pPr>
@@ -963,7 +2086,7 @@
             <w:noProof/>
             <w:lang w:val="es-AR"/>
           </w:rPr>
-          <w:t>3</w:t>
+          <w:t>4</w:t>
         </w:r>
       </w:fldSimple>
       <w:r>
@@ -977,7 +2100,13 @@
         <w:rPr>
           <w:lang w:val="es-AR"/>
         </w:rPr>
-        <w:t xml:space="preserve"> Desarrollo de la solución</w:t>
+        <w:t xml:space="preserve"> </w:t>
+      </w:r>
+      <w:r>
+        <w:rPr>
+          <w:lang w:val="es-AR"/>
+        </w:rPr>
+        <w:t>Desarrollo de la solución</w:t>
       </w:r>
     </w:p>
     <w:p>
@@ -1198,6 +2327,7 @@
       <w:pPr>
         <w:pStyle w:val="referenceitem"/>
         <w:rPr>
+          <w:rStyle w:val="metadata-value"/>
           <w:lang w:val="es-AR"/>
         </w:rPr>
       </w:pPr>
@@ -1249,6 +2379,81 @@
           <w:lang w:val="es-AR"/>
         </w:rPr>
         <w:t>Buenos Aires, 2014</w:t>
+      </w:r>
+    </w:p>
+    <w:p>
+      <w:pPr>
+        <w:pStyle w:val="referenceitem"/>
+      </w:pPr>
+      <w:r>
+        <w:rPr>
+          <w:lang w:eastAsia="es-AR"/>
+        </w:rPr>
+        <w:lastRenderedPageBreak/>
+        <w:t>Solving of Travelling Salesman Problem using Firefly Algorithm with Greedy Approach Special Issue: International</w:t>
+      </w:r>
+      <w:r>
+        <w:rPr>
+          <w:lang w:eastAsia="es-AR"/>
+        </w:rPr>
+        <w:t xml:space="preserve"> </w:t>
+      </w:r>
+      <w:r>
+        <w:rPr>
+          <w:lang w:eastAsia="es-AR"/>
+        </w:rPr>
+        <w:t>Conference</w:t>
+      </w:r>
+      <w:r>
+        <w:rPr>
+          <w:lang w:eastAsia="es-AR"/>
+        </w:rPr>
+        <w:t xml:space="preserve"> </w:t>
+      </w:r>
+      <w:r>
+        <w:rPr>
+          <w:lang w:eastAsia="es-AR"/>
+        </w:rPr>
+        <w:t>on Non</w:t>
+      </w:r>
+      <w:r>
+        <w:rPr>
+          <w:lang w:eastAsia="es-AR"/>
+        </w:rPr>
+        <w:t xml:space="preserve"> </w:t>
+      </w:r>
+      <w:r>
+        <w:rPr>
+          <w:lang w:eastAsia="es-AR"/>
+        </w:rPr>
+        <w:t>-</w:t>
+      </w:r>
+      <w:r>
+        <w:rPr>
+          <w:lang w:eastAsia="es-AR"/>
+        </w:rPr>
+        <w:t xml:space="preserve"> </w:t>
+      </w:r>
+      <w:r>
+        <w:rPr>
+          <w:lang w:eastAsia="es-AR"/>
+        </w:rPr>
+        <w:t>Linear System &amp; Optimization in Co</w:t>
+      </w:r>
+      <w:r>
+        <w:rPr>
+          <w:lang w:eastAsia="es-AR"/>
+        </w:rPr>
+        <w:t>m</w:t>
+      </w:r>
+      <w:r>
+        <w:rPr>
+          <w:lang w:eastAsia="es-AR"/>
+        </w:rPr>
+        <w:t>puter &amp; Electrical Engineering</w:t>
+      </w:r>
+      <w:r>
+        <w:t xml:space="preserve"> - 2015</w:t>
       </w:r>
     </w:p>
     <w:sectPr>
@@ -2416,7 +3621,7 @@
   <w:abstractNum w:abstractNumId="16">
     <w:nsid w:val="7D9521C8"/>
     <w:multiLevelType w:val="multilevel"/>
-    <w:tmpl w:val="A4CA6330"/>
+    <w:tmpl w:val="975E8596"/>
     <w:styleLink w:val="referencelist"/>
     <w:lvl w:ilvl="0">
       <w:start w:val="1"/>
@@ -2441,9 +3646,9 @@
       <w:lvlJc w:val="left"/>
       <w:pPr>
         <w:tabs>
-          <w:tab w:val="num" w:pos="2808"/>
-        </w:tabs>
-        <w:ind w:left="2808" w:hanging="360"/>
+          <w:tab w:val="num" w:pos="2922"/>
+        </w:tabs>
+        <w:ind w:left="2922" w:hanging="360"/>
       </w:pPr>
       <w:rPr>
         <w:rFonts w:hint="default"/>
@@ -2456,9 +3661,9 @@
       <w:lvlJc w:val="right"/>
       <w:pPr>
         <w:tabs>
-          <w:tab w:val="num" w:pos="3528"/>
-        </w:tabs>
-        <w:ind w:left="3528" w:hanging="180"/>
+          <w:tab w:val="num" w:pos="3642"/>
+        </w:tabs>
+        <w:ind w:left="3642" w:hanging="180"/>
       </w:pPr>
       <w:rPr>
         <w:rFonts w:hint="default"/>
@@ -2471,9 +3676,9 @@
       <w:lvlJc w:val="left"/>
       <w:pPr>
         <w:tabs>
-          <w:tab w:val="num" w:pos="4248"/>
-        </w:tabs>
-        <w:ind w:left="4248" w:hanging="360"/>
+          <w:tab w:val="num" w:pos="4362"/>
+        </w:tabs>
+        <w:ind w:left="4362" w:hanging="360"/>
       </w:pPr>
       <w:rPr>
         <w:rFonts w:hint="default"/>
@@ -2486,9 +3691,9 @@
       <w:lvlJc w:val="left"/>
       <w:pPr>
         <w:tabs>
-          <w:tab w:val="num" w:pos="4968"/>
-        </w:tabs>
-        <w:ind w:left="4968" w:hanging="360"/>
+          <w:tab w:val="num" w:pos="5082"/>
+        </w:tabs>
+        <w:ind w:left="5082" w:hanging="360"/>
       </w:pPr>
       <w:rPr>
         <w:rFonts w:hint="default"/>
@@ -2501,9 +3706,9 @@
       <w:lvlJc w:val="right"/>
       <w:pPr>
         <w:tabs>
-          <w:tab w:val="num" w:pos="5688"/>
-        </w:tabs>
-        <w:ind w:left="5688" w:hanging="180"/>
+          <w:tab w:val="num" w:pos="5802"/>
+        </w:tabs>
+        <w:ind w:left="5802" w:hanging="180"/>
       </w:pPr>
       <w:rPr>
         <w:rFonts w:hint="default"/>
@@ -2516,9 +3721,9 @@
       <w:lvlJc w:val="left"/>
       <w:pPr>
         <w:tabs>
-          <w:tab w:val="num" w:pos="6408"/>
-        </w:tabs>
-        <w:ind w:left="6408" w:hanging="360"/>
+          <w:tab w:val="num" w:pos="6522"/>
+        </w:tabs>
+        <w:ind w:left="6522" w:hanging="360"/>
       </w:pPr>
       <w:rPr>
         <w:rFonts w:hint="default"/>
@@ -2531,9 +3736,9 @@
       <w:lvlJc w:val="left"/>
       <w:pPr>
         <w:tabs>
-          <w:tab w:val="num" w:pos="7128"/>
-        </w:tabs>
-        <w:ind w:left="7128" w:hanging="360"/>
+          <w:tab w:val="num" w:pos="7242"/>
+        </w:tabs>
+        <w:ind w:left="7242" w:hanging="360"/>
       </w:pPr>
       <w:rPr>
         <w:rFonts w:hint="default"/>
@@ -2546,9 +3751,9 @@
       <w:lvlJc w:val="right"/>
       <w:pPr>
         <w:tabs>
-          <w:tab w:val="num" w:pos="7848"/>
-        </w:tabs>
-        <w:ind w:left="7848" w:hanging="180"/>
+          <w:tab w:val="num" w:pos="7962"/>
+        </w:tabs>
+        <w:ind w:left="7962" w:hanging="180"/>
       </w:pPr>
       <w:rPr>
         <w:rFonts w:hint="default"/>
@@ -3322,7 +4527,7 @@
   <w:style w:type="paragraph" w:customStyle="1" w:styleId="referenceitem">
     <w:name w:val="referenceitem"/>
     <w:basedOn w:val="Normal"/>
-    <w:rsid w:val="005062EB"/>
+    <w:rsid w:val="00A77170"/>
     <w:pPr>
       <w:numPr>
         <w:numId w:val="10"/>
@@ -3915,7 +5120,7 @@
 </file>
 
 <file path=customXml/itemProps1.xml><?xml version="1.0" encoding="utf-8"?>
-<ds:datastoreItem xmlns:ds="http://schemas.openxmlformats.org/officeDocument/2006/customXml" ds:itemID="{C4D79047-D8FE-4328-9550-23E95B686B16}">
+<ds:datastoreItem xmlns:ds="http://schemas.openxmlformats.org/officeDocument/2006/customXml" ds:itemID="{D26E7D52-F196-45B5-91BA-E309F1AFEDC3}">
   <ds:schemaRefs>
     <ds:schemaRef ds:uri="http://schemas.openxmlformats.org/officeDocument/2006/bibliography"/>
   </ds:schemaRefs>

</xml_diff>